<commit_message>
Added new project structure
</commit_message>
<xml_diff>
--- a/assets/Response to FROG2.docx
+++ b/assets/Response to FROG2.docx
@@ -14,210 +14,102 @@
     </w:p>
     <w:p>
       <w:pPr>
-        <w:pStyle w:val="Address"/>
-        <w:rPr>
-          <w:rFonts w:ascii="Times New Roman" w:hAnsi="Times New Roman"/>
-          <w:smallCaps/>
-          <w:szCs w:val="24"/>
-        </w:rPr>
-      </w:pPr>
-      <w:r>
-        <w:rPr>
-          <w:rFonts w:ascii="Times New Roman" w:hAnsi="Times New Roman"/>
-          <w:smallCaps/>
-          <w:szCs w:val="24"/>
-        </w:rPr>
-        <w:t>Joshua C. Cohen,</w:t>
-      </w:r>
-      <w:r>
-        <w:rPr>
-          <w:rFonts w:ascii="Times New Roman" w:hAnsi="Times New Roman"/>
-          <w:smallCaps/>
-          <w:szCs w:val="24"/>
-        </w:rPr>
-        <w:t xml:space="preserve"> </w:t>
-      </w:r>
-      <w:r>
-        <w:rPr>
-          <w:rFonts w:ascii="Times New Roman" w:hAnsi="Times New Roman"/>
-          <w:smallCaps/>
-          <w:szCs w:val="24"/>
-        </w:rPr>
-        <w:t xml:space="preserve">SBN </w:t>
-      </w:r>
-      <w:r>
-        <w:rPr>
-          <w:rFonts w:ascii="Times New Roman" w:hAnsi="Times New Roman"/>
-          <w:smallCaps/>
-          <w:szCs w:val="24"/>
-        </w:rPr>
-        <w:t>257960</w:t>
+        <w:pStyle w:val="AttorneyName"/>
+        <w:rPr>
+          <w:sz w:val="24"/>
+          <w:lang w:val="en-GB"/>
+        </w:rPr>
+      </w:pPr>
+      <w:r>
+        <w:rPr>
+          <w:sz w:val="24"/>
+          <w:lang w:val="de-DE"/>
+        </w:rPr>
+        <w:t>ATTORNEYSX</w:t>
       </w:r>
     </w:p>
     <w:p>
       <w:pPr>
-        <w:pStyle w:val="Address"/>
-        <w:rPr>
-          <w:rFonts w:ascii="Times New Roman" w:hAnsi="Times New Roman"/>
-          <w:smallCaps/>
-          <w:szCs w:val="24"/>
-        </w:rPr>
-      </w:pPr>
-      <w:r>
-        <w:rPr>
-          <w:rFonts w:ascii="Times New Roman" w:hAnsi="Times New Roman"/>
-          <w:smallCaps/>
-          <w:szCs w:val="24"/>
-        </w:rPr>
-        <w:t>Darren A. Reid, SBN 321922</w:t>
+        <w:pStyle w:val="AttorneyName"/>
+        <w:rPr>
+          <w:sz w:val="24"/>
+        </w:rPr>
+      </w:pPr>
+      <w:r>
+        <w:rPr>
+          <w:sz w:val="24"/>
+        </w:rPr>
+        <w:t>FIRM_NAMEX</w:t>
       </w:r>
     </w:p>
     <w:p>
       <w:pPr>
-        <w:pStyle w:val="Address"/>
-        <w:rPr>
-          <w:rFonts w:ascii="Times New Roman" w:hAnsi="Times New Roman"/>
-          <w:smallCaps/>
-          <w:szCs w:val="24"/>
-        </w:rPr>
-      </w:pPr>
-      <w:r>
-        <w:rPr>
-          <w:rFonts w:ascii="Times New Roman" w:hAnsi="Times New Roman"/>
-          <w:smallCaps/>
-          <w:szCs w:val="24"/>
-        </w:rPr>
-        <w:t xml:space="preserve">COHEN </w:t>
-      </w:r>
-      <w:r>
-        <w:rPr>
-          <w:rFonts w:ascii="Times New Roman" w:hAnsi="Times New Roman"/>
-          <w:smallCaps/>
-          <w:szCs w:val="24"/>
-        </w:rPr>
-        <w:t>LAW PARTNERS</w:t>
+        <w:pStyle w:val="AttorneyName"/>
+        <w:rPr>
+          <w:sz w:val="24"/>
+        </w:rPr>
+      </w:pPr>
+      <w:r>
+        <w:rPr>
+          <w:sz w:val="24"/>
+        </w:rPr>
+        <w:t>ADDRESS_LINE_1X</w:t>
       </w:r>
     </w:p>
     <w:p>
       <w:pPr>
-        <w:pStyle w:val="Address"/>
-        <w:rPr>
-          <w:rFonts w:ascii="Times New Roman" w:hAnsi="Times New Roman"/>
-          <w:smallCaps/>
-          <w:szCs w:val="24"/>
-        </w:rPr>
-      </w:pPr>
-      <w:r>
-        <w:rPr>
-          <w:rFonts w:ascii="Times New Roman" w:hAnsi="Times New Roman"/>
-          <w:smallCaps/>
-          <w:szCs w:val="24"/>
-        </w:rPr>
-        <w:t>49</w:t>
-      </w:r>
-      <w:r>
-        <w:rPr>
-          <w:rFonts w:ascii="Times New Roman" w:hAnsi="Times New Roman"/>
-          <w:smallCaps/>
-          <w:szCs w:val="24"/>
-        </w:rPr>
-        <w:t>29 Wilshire Boulevard, Suite 412</w:t>
+        <w:pStyle w:val="AttorneyName"/>
+        <w:rPr>
+          <w:sz w:val="24"/>
+        </w:rPr>
+      </w:pPr>
+      <w:r>
+        <w:rPr>
+          <w:sz w:val="24"/>
+        </w:rPr>
+        <w:t>ADDRESS_LINE_2X</w:t>
       </w:r>
     </w:p>
     <w:p>
       <w:pPr>
-        <w:pStyle w:val="Address"/>
-        <w:rPr>
-          <w:rFonts w:ascii="Times New Roman" w:hAnsi="Times New Roman"/>
-          <w:smallCaps/>
-          <w:szCs w:val="24"/>
-        </w:rPr>
-      </w:pPr>
-      <w:r>
-        <w:rPr>
-          <w:rFonts w:ascii="Times New Roman" w:hAnsi="Times New Roman"/>
-          <w:smallCaps/>
-          <w:szCs w:val="24"/>
-        </w:rPr>
-        <w:t>Los Angeles, California 90010</w:t>
+        <w:pStyle w:val="AttorneyName"/>
+        <w:rPr>
+          <w:sz w:val="24"/>
+        </w:rPr>
+      </w:pPr>
+      <w:r>
+        <w:rPr>
+          <w:sz w:val="24"/>
+        </w:rPr>
+        <w:t>Telephone: TELEPHONEX</w:t>
       </w:r>
     </w:p>
     <w:p>
       <w:pPr>
-        <w:pStyle w:val="Address"/>
-        <w:rPr>
-          <w:rFonts w:ascii="Times New Roman" w:hAnsi="Times New Roman"/>
-          <w:smallCaps/>
-          <w:szCs w:val="24"/>
-        </w:rPr>
-      </w:pPr>
-      <w:r>
-        <w:rPr>
-          <w:rFonts w:ascii="Times New Roman" w:hAnsi="Times New Roman"/>
-          <w:smallCaps/>
-          <w:szCs w:val="24"/>
-        </w:rPr>
-        <w:t>Telephone:  (323) 937-7105</w:t>
+        <w:pStyle w:val="AttorneyName"/>
+        <w:rPr>
+          <w:sz w:val="24"/>
+        </w:rPr>
+      </w:pPr>
+      <w:r>
+        <w:rPr>
+          <w:sz w:val="24"/>
+        </w:rPr>
+        <w:t>Facsimile: FACSIMILEX</w:t>
       </w:r>
     </w:p>
     <w:p>
       <w:pPr>
-        <w:pStyle w:val="Address"/>
-        <w:rPr>
-          <w:rFonts w:ascii="Times New Roman" w:hAnsi="Times New Roman"/>
-          <w:smallCaps/>
-          <w:szCs w:val="24"/>
-        </w:rPr>
-      </w:pPr>
-      <w:r>
-        <w:rPr>
-          <w:rFonts w:ascii="Times New Roman" w:hAnsi="Times New Roman"/>
-          <w:smallCaps/>
-          <w:szCs w:val="24"/>
-        </w:rPr>
-        <w:t>Facsimile:    (323) 937-0958</w:t>
-      </w:r>
-    </w:p>
-    <w:p>
-      <w:pPr>
-        <w:pStyle w:val="Address"/>
-        <w:rPr>
-          <w:rFonts w:ascii="Times New Roman" w:hAnsi="Times New Roman"/>
-          <w:smallCaps/>
-          <w:szCs w:val="24"/>
-        </w:rPr>
-      </w:pPr>
-      <w:r>
-        <w:rPr>
-          <w:rFonts w:ascii="Times New Roman" w:hAnsi="Times New Roman"/>
-          <w:smallCaps/>
-          <w:szCs w:val="24"/>
-        </w:rPr>
-        <w:t xml:space="preserve">Email:  </w:t>
-      </w:r>
-      <w:r>
-        <w:rPr>
-          <w:rFonts w:ascii="Times New Roman" w:hAnsi="Times New Roman"/>
-          <w:smallCaps/>
-          <w:szCs w:val="24"/>
-        </w:rPr>
-        <w:t>josh@</w:t>
-      </w:r>
-      <w:r>
-        <w:rPr>
-          <w:rFonts w:ascii="Times New Roman" w:hAnsi="Times New Roman"/>
-          <w:smallCaps/>
-          <w:szCs w:val="24"/>
-        </w:rPr>
-        <w:t>cohenlawpartners</w:t>
-      </w:r>
-      <w:r>
-        <w:rPr>
-          <w:rFonts w:ascii="Times New Roman" w:hAnsi="Times New Roman"/>
-          <w:smallCaps/>
-          <w:szCs w:val="24"/>
-        </w:rPr>
-        <w:t>.com</w:t>
+        <w:pStyle w:val="AttorneyName"/>
+        <w:rPr>
+          <w:sz w:val="24"/>
+        </w:rPr>
+      </w:pPr>
+      <w:r>
+        <w:rPr>
+          <w:sz w:val="24"/>
+        </w:rPr>
+        <w:t>Email: EMAILX</w:t>
       </w:r>
     </w:p>
     <w:p>
@@ -1089,31 +981,21 @@
       <w:pPr>
         <w:rPr>
           <w:rFonts w:ascii="Times New Roman" w:hAnsi="Times New Roman"/>
-          <w:bCs/>
-          <w:position w:val="0"/>
-          <w:szCs w:val="24"/>
-        </w:rPr>
-      </w:pPr>
-      <w:r>
-        <w:rPr>
-          <w:rFonts w:ascii="Times New Roman" w:eastAsiaTheme="minorHAnsi" w:hAnsi="Times New Roman"/>
           <w:b/>
-          <w:bCs/>
           <w:position w:val="0"/>
           <w:szCs w:val="24"/>
           <w:u w:val="single"/>
         </w:rPr>
-        <w:t>FORM INTERROGATORY NO. 1.1</w:t>
-      </w:r>
-      <w:r>
-        <w:rPr>
-          <w:rFonts w:ascii="Times New Roman" w:eastAsiaTheme="minorHAnsi" w:hAnsi="Times New Roman"/>
+      </w:pPr>
+      <w:r>
+        <w:rPr>
+          <w:rFonts w:ascii="Times New Roman" w:hAnsi="Times New Roman"/>
           <w:b/>
-          <w:bCs/>
-          <w:position w:val="0"/>
-          <w:szCs w:val="24"/>
-        </w:rPr>
-        <w:t>:</w:t>
+          <w:position w:val="0"/>
+          <w:szCs w:val="24"/>
+          <w:u w:val="single"/>
+        </w:rPr>
+        <w:t>STARTX</w:t>
       </w:r>
     </w:p>
     <w:p>
@@ -1124,7 +1006,6 @@
         <w:rPr>
           <w:rFonts w:ascii="Times New Roman" w:eastAsiaTheme="minorHAnsi" w:hAnsi="Times New Roman"/>
           <w:b/>
-          <w:bCs/>
           <w:position w:val="0"/>
           <w:szCs w:val="24"/>
         </w:rPr>
@@ -1133,4082 +1014,26 @@
         <w:rPr>
           <w:rFonts w:ascii="Times New Roman" w:eastAsiaTheme="minorHAnsi" w:hAnsi="Times New Roman"/>
           <w:b/>
-          <w:bCs/>
-          <w:position w:val="0"/>
-          <w:szCs w:val="24"/>
-          <w:u w:val="single"/>
-        </w:rPr>
-        <w:t>RESPONSE</w:t>
+          <w:position w:val="0"/>
+          <w:szCs w:val="24"/>
+        </w:rPr>
+        <w:t>Dated:</w:t>
       </w:r>
       <w:r>
         <w:rPr>
           <w:rFonts w:ascii="Times New Roman" w:eastAsiaTheme="minorHAnsi" w:hAnsi="Times New Roman"/>
-          <w:b/>
-          <w:bCs/>
-          <w:position w:val="0"/>
-          <w:szCs w:val="24"/>
-        </w:rPr>
-        <w:t>:</w:t>
-      </w:r>
-    </w:p>
-    <w:p>
-      <w:pPr>
+          <w:position w:val="0"/>
+          <w:szCs w:val="24"/>
+        </w:rPr>
+        <w:tab/>
+      </w:r>
+      <w:r>
         <w:rPr>
           <w:rFonts w:ascii="Times New Roman" w:eastAsiaTheme="minorHAnsi" w:hAnsi="Times New Roman"/>
-          <w:b/>
-          <w:position w:val="0"/>
-          <w:u w:val="single"/>
-        </w:rPr>
-      </w:pPr>
-      <w:r>
-        <w:rPr>
-          <w:rFonts w:ascii="Times New Roman" w:eastAsiaTheme="minorHAnsi" w:hAnsi="Times New Roman"/>
-          <w:b/>
-          <w:position w:val="0"/>
-          <w:szCs w:val="24"/>
-          <w:u w:val="single"/>
-        </w:rPr>
-        <w:t xml:space="preserve">FORM INTERROGATORY NO. </w:t>
-      </w:r>
-      <w:r>
-        <w:rPr>
-          <w:rFonts w:ascii="Times New Roman" w:eastAsiaTheme="minorHAnsi" w:hAnsi="Times New Roman"/>
-          <w:b/>
-          <w:position w:val="0"/>
-          <w:u w:val="single"/>
-        </w:rPr>
-        <w:t>2.1</w:t>
-      </w:r>
-      <w:r>
-        <w:rPr>
-          <w:rFonts w:ascii="Times New Roman" w:eastAsiaTheme="minorHAnsi" w:hAnsi="Times New Roman"/>
-          <w:b/>
-          <w:position w:val="0"/>
-          <w:u w:val="single"/>
-        </w:rPr>
-        <w:t>:</w:t>
-      </w:r>
-      <w:r>
-        <w:rPr>
-          <w:rFonts w:ascii="Times New Roman" w:eastAsiaTheme="minorHAnsi" w:hAnsi="Times New Roman"/>
-          <w:b/>
-          <w:position w:val="0"/>
-          <w:u w:val="single"/>
-        </w:rPr>
-        <w:t xml:space="preserve"> </w:t>
-      </w:r>
-    </w:p>
-    <w:p>
-      <w:pPr>
-        <w:autoSpaceDE w:val="0"/>
-        <w:autoSpaceDN w:val="0"/>
-        <w:adjustRightInd w:val="0"/>
-        <w:rPr>
-          <w:rFonts w:ascii="Times New Roman" w:eastAsiaTheme="minorHAnsi" w:hAnsi="Times New Roman"/>
-          <w:b/>
-          <w:bCs/>
-          <w:position w:val="0"/>
-          <w:szCs w:val="24"/>
-        </w:rPr>
-      </w:pPr>
-      <w:r>
-        <w:rPr>
-          <w:rFonts w:ascii="Times New Roman" w:eastAsiaTheme="minorHAnsi" w:hAnsi="Times New Roman"/>
-          <w:b/>
-          <w:bCs/>
-          <w:position w:val="0"/>
-          <w:szCs w:val="24"/>
-          <w:u w:val="single"/>
-        </w:rPr>
-        <w:t>RESPONSE</w:t>
-      </w:r>
-      <w:r>
-        <w:rPr>
-          <w:rFonts w:ascii="Times New Roman" w:eastAsiaTheme="minorHAnsi" w:hAnsi="Times New Roman"/>
-          <w:b/>
-          <w:bCs/>
-          <w:position w:val="0"/>
-          <w:szCs w:val="24"/>
-        </w:rPr>
-        <w:t>:</w:t>
-      </w:r>
-    </w:p>
-    <w:p>
-      <w:pPr>
-        <w:rPr>
-          <w:rFonts w:ascii="Times New Roman" w:eastAsiaTheme="minorHAnsi" w:hAnsi="Times New Roman"/>
-          <w:b/>
-          <w:position w:val="0"/>
-          <w:szCs w:val="24"/>
-        </w:rPr>
-      </w:pPr>
-      <w:r>
-        <w:rPr>
-          <w:rFonts w:ascii="Times New Roman" w:eastAsiaTheme="minorHAnsi" w:hAnsi="Times New Roman"/>
-          <w:b/>
-          <w:position w:val="0"/>
-          <w:szCs w:val="24"/>
-          <w:u w:val="single"/>
-        </w:rPr>
-        <w:t>FORM INTERROGATORY NO. 2.2</w:t>
-      </w:r>
-      <w:r>
-        <w:rPr>
-          <w:rFonts w:ascii="Times New Roman" w:eastAsiaTheme="minorHAnsi" w:hAnsi="Times New Roman"/>
-          <w:b/>
-          <w:position w:val="0"/>
-          <w:szCs w:val="24"/>
-        </w:rPr>
-        <w:t>:</w:t>
-      </w:r>
-    </w:p>
-    <w:p>
-      <w:pPr>
-        <w:autoSpaceDE w:val="0"/>
-        <w:autoSpaceDN w:val="0"/>
-        <w:adjustRightInd w:val="0"/>
-        <w:rPr>
-          <w:rFonts w:ascii="Times New Roman" w:eastAsiaTheme="minorHAnsi" w:hAnsi="Times New Roman"/>
-          <w:bCs/>
-          <w:position w:val="0"/>
-          <w:szCs w:val="24"/>
-        </w:rPr>
-      </w:pPr>
-      <w:r>
-        <w:rPr>
-          <w:rFonts w:ascii="Times New Roman" w:eastAsiaTheme="minorHAnsi" w:hAnsi="Times New Roman"/>
-          <w:b/>
-          <w:bCs/>
-          <w:position w:val="0"/>
-          <w:szCs w:val="24"/>
-          <w:u w:val="single"/>
-        </w:rPr>
-        <w:t>RESPONSE</w:t>
-      </w:r>
-      <w:r>
-        <w:rPr>
-          <w:rFonts w:ascii="Times New Roman" w:eastAsiaTheme="minorHAnsi" w:hAnsi="Times New Roman"/>
-          <w:b/>
-          <w:bCs/>
-          <w:position w:val="0"/>
-          <w:szCs w:val="24"/>
-        </w:rPr>
-        <w:t>:</w:t>
-      </w:r>
-    </w:p>
-    <w:p>
-      <w:pPr>
-        <w:rPr>
-          <w:rFonts w:ascii="Times New Roman" w:eastAsiaTheme="minorHAnsi" w:hAnsi="Times New Roman"/>
-          <w:b/>
-          <w:position w:val="0"/>
-          <w:szCs w:val="24"/>
-        </w:rPr>
-      </w:pPr>
-      <w:r>
-        <w:rPr>
-          <w:rFonts w:ascii="Times New Roman" w:eastAsiaTheme="minorHAnsi" w:hAnsi="Times New Roman"/>
-          <w:b/>
-          <w:position w:val="0"/>
-          <w:szCs w:val="24"/>
-          <w:u w:val="single"/>
-        </w:rPr>
-        <w:t>FORM INTERROGATORY NO. 2.3</w:t>
-      </w:r>
-      <w:r>
-        <w:rPr>
-          <w:rFonts w:ascii="Times New Roman" w:eastAsiaTheme="minorHAnsi" w:hAnsi="Times New Roman"/>
-          <w:b/>
-          <w:position w:val="0"/>
-          <w:szCs w:val="24"/>
-        </w:rPr>
-        <w:t xml:space="preserve">: </w:t>
-      </w:r>
-    </w:p>
-    <w:p>
-      <w:pPr>
-        <w:autoSpaceDE w:val="0"/>
-        <w:autoSpaceDN w:val="0"/>
-        <w:adjustRightInd w:val="0"/>
-        <w:rPr>
-          <w:rFonts w:ascii="Times New Roman" w:eastAsiaTheme="minorHAnsi" w:hAnsi="Times New Roman"/>
-          <w:bCs/>
-          <w:position w:val="0"/>
-          <w:szCs w:val="24"/>
-        </w:rPr>
-      </w:pPr>
-      <w:r>
-        <w:rPr>
-          <w:rFonts w:ascii="Times New Roman" w:eastAsiaTheme="minorHAnsi" w:hAnsi="Times New Roman"/>
-          <w:b/>
-          <w:bCs/>
-          <w:position w:val="0"/>
-          <w:szCs w:val="24"/>
-          <w:u w:val="single"/>
-        </w:rPr>
-        <w:t>RESPONSE</w:t>
-      </w:r>
-      <w:r>
-        <w:rPr>
-          <w:rFonts w:ascii="Times New Roman" w:eastAsiaTheme="minorHAnsi" w:hAnsi="Times New Roman"/>
-          <w:b/>
-          <w:bCs/>
-          <w:position w:val="0"/>
-          <w:szCs w:val="24"/>
-        </w:rPr>
-        <w:t>:</w:t>
-      </w:r>
-      <w:r>
-        <w:rPr>
-          <w:rFonts w:ascii="Times New Roman" w:eastAsiaTheme="minorHAnsi" w:hAnsi="Times New Roman"/>
-          <w:bCs/>
-          <w:position w:val="0"/>
-          <w:szCs w:val="24"/>
-        </w:rPr>
-        <w:t xml:space="preserve"> </w:t>
-      </w:r>
-    </w:p>
-    <w:p>
-      <w:pPr>
-        <w:rPr>
-          <w:rFonts w:ascii="Times New Roman" w:eastAsiaTheme="minorHAnsi" w:hAnsi="Times New Roman"/>
-          <w:b/>
-          <w:position w:val="0"/>
-          <w:szCs w:val="24"/>
-        </w:rPr>
-      </w:pPr>
-      <w:r>
-        <w:rPr>
-          <w:rFonts w:ascii="Times New Roman" w:eastAsiaTheme="minorHAnsi" w:hAnsi="Times New Roman"/>
-          <w:b/>
-          <w:position w:val="0"/>
-          <w:szCs w:val="24"/>
-          <w:u w:val="single"/>
-        </w:rPr>
-        <w:t>FORM INTERROGATORY NO. 2.4</w:t>
-      </w:r>
-      <w:r>
-        <w:rPr>
-          <w:rFonts w:ascii="Times New Roman" w:eastAsiaTheme="minorHAnsi" w:hAnsi="Times New Roman"/>
-          <w:b/>
-          <w:position w:val="0"/>
-          <w:szCs w:val="24"/>
-        </w:rPr>
-        <w:t xml:space="preserve">: </w:t>
-      </w:r>
-    </w:p>
-    <w:p>
-      <w:pPr>
-        <w:autoSpaceDE w:val="0"/>
-        <w:autoSpaceDN w:val="0"/>
-        <w:adjustRightInd w:val="0"/>
-        <w:rPr>
-          <w:rFonts w:ascii="Times New Roman" w:eastAsiaTheme="minorHAnsi" w:hAnsi="Times New Roman"/>
-          <w:b/>
-          <w:bCs/>
-          <w:position w:val="0"/>
-          <w:szCs w:val="24"/>
-        </w:rPr>
-      </w:pPr>
-      <w:r>
-        <w:rPr>
-          <w:rFonts w:ascii="Times New Roman" w:eastAsiaTheme="minorHAnsi" w:hAnsi="Times New Roman"/>
-          <w:b/>
-          <w:bCs/>
-          <w:position w:val="0"/>
-          <w:szCs w:val="24"/>
-          <w:u w:val="single"/>
-        </w:rPr>
-        <w:lastRenderedPageBreak/>
-        <w:t>RESPONSE</w:t>
-      </w:r>
-      <w:r>
-        <w:rPr>
-          <w:rFonts w:ascii="Times New Roman" w:eastAsiaTheme="minorHAnsi" w:hAnsi="Times New Roman"/>
-          <w:b/>
-          <w:bCs/>
-          <w:position w:val="0"/>
-          <w:szCs w:val="24"/>
-        </w:rPr>
-        <w:t>:</w:t>
-      </w:r>
-    </w:p>
-    <w:p>
-      <w:pPr>
-        <w:rPr>
-          <w:rFonts w:ascii="Times New Roman" w:eastAsiaTheme="minorHAnsi" w:hAnsi="Times New Roman"/>
-          <w:b/>
-          <w:position w:val="0"/>
-          <w:szCs w:val="24"/>
-        </w:rPr>
-      </w:pPr>
-      <w:r>
-        <w:rPr>
-          <w:rFonts w:ascii="Times New Roman" w:eastAsiaTheme="minorHAnsi" w:hAnsi="Times New Roman"/>
-          <w:b/>
-          <w:position w:val="0"/>
-          <w:szCs w:val="24"/>
-          <w:u w:val="single"/>
-        </w:rPr>
-        <w:t>FORM INTERROGATORY NO. 2.5</w:t>
-      </w:r>
-      <w:r>
-        <w:rPr>
-          <w:rFonts w:ascii="Times New Roman" w:eastAsiaTheme="minorHAnsi" w:hAnsi="Times New Roman"/>
-          <w:b/>
-          <w:position w:val="0"/>
-          <w:szCs w:val="24"/>
-        </w:rPr>
-        <w:t xml:space="preserve">: </w:t>
-      </w:r>
-    </w:p>
-    <w:p>
-      <w:pPr>
-        <w:autoSpaceDE w:val="0"/>
-        <w:autoSpaceDN w:val="0"/>
-        <w:adjustRightInd w:val="0"/>
-        <w:rPr>
-          <w:rFonts w:ascii="Times New Roman" w:eastAsiaTheme="minorHAnsi" w:hAnsi="Times New Roman"/>
-          <w:b/>
-          <w:bCs/>
-          <w:position w:val="0"/>
-          <w:szCs w:val="24"/>
-        </w:rPr>
-      </w:pPr>
-      <w:r>
-        <w:rPr>
-          <w:rFonts w:ascii="Times New Roman" w:eastAsiaTheme="minorHAnsi" w:hAnsi="Times New Roman"/>
-          <w:b/>
-          <w:bCs/>
-          <w:position w:val="0"/>
-          <w:szCs w:val="24"/>
-          <w:u w:val="single"/>
-        </w:rPr>
-        <w:t>RESPONSE</w:t>
-      </w:r>
-      <w:r>
-        <w:rPr>
-          <w:rFonts w:ascii="Times New Roman" w:eastAsiaTheme="minorHAnsi" w:hAnsi="Times New Roman"/>
-          <w:b/>
-          <w:bCs/>
-          <w:position w:val="0"/>
-          <w:szCs w:val="24"/>
-        </w:rPr>
-        <w:t>:</w:t>
-      </w:r>
-    </w:p>
-    <w:p>
-      <w:pPr>
-        <w:rPr>
-          <w:rFonts w:ascii="Times New Roman" w:eastAsiaTheme="minorHAnsi" w:hAnsi="Times New Roman"/>
-          <w:b/>
-          <w:position w:val="0"/>
-          <w:szCs w:val="24"/>
-        </w:rPr>
-      </w:pPr>
-      <w:r>
-        <w:rPr>
-          <w:rFonts w:ascii="Times New Roman" w:eastAsiaTheme="minorHAnsi" w:hAnsi="Times New Roman"/>
-          <w:b/>
-          <w:position w:val="0"/>
-          <w:szCs w:val="24"/>
-          <w:u w:val="single"/>
-        </w:rPr>
-        <w:t>FORM INTERROGATORY NO. 2.6</w:t>
-      </w:r>
-      <w:r>
-        <w:rPr>
-          <w:rFonts w:ascii="Times New Roman" w:eastAsiaTheme="minorHAnsi" w:hAnsi="Times New Roman"/>
-          <w:b/>
-          <w:position w:val="0"/>
-          <w:szCs w:val="24"/>
-        </w:rPr>
-        <w:t xml:space="preserve">: </w:t>
-      </w:r>
-    </w:p>
-    <w:p>
-      <w:pPr>
-        <w:autoSpaceDE w:val="0"/>
-        <w:autoSpaceDN w:val="0"/>
-        <w:adjustRightInd w:val="0"/>
-        <w:rPr>
-          <w:rFonts w:ascii="Times New Roman" w:eastAsiaTheme="minorHAnsi" w:hAnsi="Times New Roman"/>
-          <w:b/>
-          <w:bCs/>
-          <w:position w:val="0"/>
-          <w:szCs w:val="24"/>
-        </w:rPr>
-      </w:pPr>
-      <w:r>
-        <w:rPr>
-          <w:rFonts w:ascii="Times New Roman" w:eastAsiaTheme="minorHAnsi" w:hAnsi="Times New Roman"/>
-          <w:b/>
-          <w:bCs/>
-          <w:position w:val="0"/>
-          <w:szCs w:val="24"/>
-          <w:u w:val="single"/>
-        </w:rPr>
-        <w:t>RESPONSE</w:t>
-      </w:r>
-      <w:r>
-        <w:rPr>
-          <w:rFonts w:ascii="Times New Roman" w:eastAsiaTheme="minorHAnsi" w:hAnsi="Times New Roman"/>
-          <w:b/>
-          <w:bCs/>
-          <w:position w:val="0"/>
-          <w:szCs w:val="24"/>
-        </w:rPr>
-        <w:t>:</w:t>
-      </w:r>
-    </w:p>
-    <w:p>
-      <w:pPr>
-        <w:autoSpaceDE w:val="0"/>
-        <w:autoSpaceDN w:val="0"/>
-        <w:adjustRightInd w:val="0"/>
-        <w:rPr>
-          <w:rFonts w:ascii="Times New Roman" w:eastAsiaTheme="minorHAnsi" w:hAnsi="Times New Roman"/>
-          <w:b/>
-          <w:position w:val="0"/>
-          <w:szCs w:val="24"/>
-        </w:rPr>
-      </w:pPr>
-      <w:r>
-        <w:rPr>
-          <w:rFonts w:ascii="Times New Roman" w:eastAsiaTheme="minorHAnsi" w:hAnsi="Times New Roman"/>
-          <w:b/>
-          <w:position w:val="0"/>
-          <w:szCs w:val="24"/>
-          <w:u w:val="single"/>
-        </w:rPr>
-        <w:t>FORM INTERROGATORY NO. 2.7</w:t>
-      </w:r>
-      <w:r>
-        <w:rPr>
-          <w:rFonts w:ascii="Times New Roman" w:eastAsiaTheme="minorHAnsi" w:hAnsi="Times New Roman"/>
-          <w:b/>
-          <w:position w:val="0"/>
-          <w:szCs w:val="24"/>
-        </w:rPr>
-        <w:t xml:space="preserve">: </w:t>
-      </w:r>
-    </w:p>
-    <w:p>
-      <w:pPr>
-        <w:autoSpaceDE w:val="0"/>
-        <w:autoSpaceDN w:val="0"/>
-        <w:adjustRightInd w:val="0"/>
-        <w:rPr>
-          <w:rFonts w:ascii="Times New Roman" w:eastAsiaTheme="minorHAnsi" w:hAnsi="Times New Roman"/>
-          <w:b/>
-          <w:bCs/>
-          <w:position w:val="0"/>
-          <w:szCs w:val="24"/>
-        </w:rPr>
-      </w:pPr>
-      <w:r>
-        <w:rPr>
-          <w:rFonts w:ascii="Times New Roman" w:eastAsiaTheme="minorHAnsi" w:hAnsi="Times New Roman"/>
-          <w:b/>
-          <w:bCs/>
-          <w:position w:val="0"/>
-          <w:szCs w:val="24"/>
-          <w:u w:val="single"/>
-        </w:rPr>
-        <w:t>RESPONSE</w:t>
-      </w:r>
-      <w:r>
-        <w:rPr>
-          <w:rFonts w:ascii="Times New Roman" w:eastAsiaTheme="minorHAnsi" w:hAnsi="Times New Roman"/>
-          <w:b/>
-          <w:bCs/>
-          <w:position w:val="0"/>
-          <w:szCs w:val="24"/>
-        </w:rPr>
-        <w:t>:</w:t>
-      </w:r>
-    </w:p>
-    <w:p>
-      <w:pPr>
-        <w:rPr>
-          <w:rFonts w:ascii="Times New Roman" w:eastAsiaTheme="minorHAnsi" w:hAnsi="Times New Roman"/>
-          <w:b/>
-          <w:position w:val="0"/>
-          <w:szCs w:val="24"/>
-        </w:rPr>
-      </w:pPr>
-      <w:r>
-        <w:rPr>
-          <w:rFonts w:ascii="Times New Roman" w:eastAsiaTheme="minorHAnsi" w:hAnsi="Times New Roman"/>
-          <w:b/>
-          <w:position w:val="0"/>
-          <w:szCs w:val="24"/>
-          <w:u w:val="single"/>
-        </w:rPr>
-        <w:t>FORM INTERROGATORY NO. 2.8</w:t>
-      </w:r>
-      <w:r>
-        <w:rPr>
-          <w:rFonts w:ascii="Times New Roman" w:eastAsiaTheme="minorHAnsi" w:hAnsi="Times New Roman"/>
-          <w:b/>
-          <w:position w:val="0"/>
-          <w:szCs w:val="24"/>
-        </w:rPr>
-        <w:t xml:space="preserve">: </w:t>
-      </w:r>
-    </w:p>
-    <w:p>
-      <w:pPr>
-        <w:autoSpaceDE w:val="0"/>
-        <w:autoSpaceDN w:val="0"/>
-        <w:adjustRightInd w:val="0"/>
-        <w:rPr>
-          <w:rFonts w:ascii="Times New Roman" w:eastAsiaTheme="minorHAnsi" w:hAnsi="Times New Roman"/>
-          <w:position w:val="0"/>
-          <w:szCs w:val="24"/>
-        </w:rPr>
-      </w:pPr>
-      <w:r>
-        <w:rPr>
-          <w:rFonts w:ascii="Times New Roman" w:eastAsiaTheme="minorHAnsi" w:hAnsi="Times New Roman"/>
-          <w:b/>
-          <w:bCs/>
-          <w:position w:val="0"/>
-          <w:szCs w:val="24"/>
-          <w:u w:val="single"/>
-        </w:rPr>
-        <w:t>RESPONSE</w:t>
-      </w:r>
-      <w:r>
-        <w:rPr>
-          <w:rFonts w:ascii="Times New Roman" w:eastAsiaTheme="minorHAnsi" w:hAnsi="Times New Roman"/>
-          <w:b/>
-          <w:bCs/>
-          <w:position w:val="0"/>
-          <w:szCs w:val="24"/>
-        </w:rPr>
-        <w:t>:</w:t>
-      </w:r>
-    </w:p>
-    <w:p>
-      <w:pPr>
-        <w:rPr>
-          <w:rFonts w:ascii="Times New Roman" w:eastAsiaTheme="minorHAnsi" w:hAnsi="Times New Roman"/>
-          <w:b/>
-          <w:position w:val="0"/>
-          <w:szCs w:val="24"/>
-        </w:rPr>
-      </w:pPr>
-      <w:r>
-        <w:rPr>
-          <w:rFonts w:ascii="Times New Roman" w:eastAsiaTheme="minorHAnsi" w:hAnsi="Times New Roman"/>
-          <w:b/>
-          <w:position w:val="0"/>
-          <w:szCs w:val="24"/>
-          <w:u w:val="single"/>
-        </w:rPr>
-        <w:t>FORM INTERROGATORY NO. 2.9</w:t>
-      </w:r>
-      <w:r>
-        <w:rPr>
-          <w:rFonts w:ascii="Times New Roman" w:eastAsiaTheme="minorHAnsi" w:hAnsi="Times New Roman"/>
-          <w:b/>
-          <w:position w:val="0"/>
-          <w:szCs w:val="24"/>
-        </w:rPr>
-        <w:t xml:space="preserve">: </w:t>
-      </w:r>
-    </w:p>
-    <w:p>
-      <w:pPr>
-        <w:autoSpaceDE w:val="0"/>
-        <w:autoSpaceDN w:val="0"/>
-        <w:adjustRightInd w:val="0"/>
-        <w:rPr>
-          <w:rFonts w:ascii="Times New Roman" w:eastAsiaTheme="minorHAnsi" w:hAnsi="Times New Roman"/>
-          <w:b/>
-          <w:bCs/>
-          <w:position w:val="0"/>
-          <w:szCs w:val="24"/>
-        </w:rPr>
-      </w:pPr>
-      <w:r>
-        <w:rPr>
-          <w:rFonts w:ascii="Times New Roman" w:eastAsiaTheme="minorHAnsi" w:hAnsi="Times New Roman"/>
-          <w:b/>
-          <w:bCs/>
-          <w:position w:val="0"/>
-          <w:szCs w:val="24"/>
-          <w:u w:val="single"/>
-        </w:rPr>
-        <w:t>RESPONSE</w:t>
-      </w:r>
-      <w:r>
-        <w:rPr>
-          <w:rFonts w:ascii="Times New Roman" w:eastAsiaTheme="minorHAnsi" w:hAnsi="Times New Roman"/>
-          <w:b/>
-          <w:bCs/>
-          <w:position w:val="0"/>
-          <w:szCs w:val="24"/>
-        </w:rPr>
-        <w:t>:</w:t>
-      </w:r>
-    </w:p>
-    <w:p>
-      <w:pPr>
-        <w:rPr>
-          <w:rFonts w:ascii="Times New Roman" w:eastAsiaTheme="minorHAnsi" w:hAnsi="Times New Roman"/>
-          <w:b/>
-          <w:position w:val="0"/>
-          <w:szCs w:val="24"/>
-        </w:rPr>
-      </w:pPr>
-      <w:r>
-        <w:rPr>
-          <w:rFonts w:ascii="Times New Roman" w:eastAsiaTheme="minorHAnsi" w:hAnsi="Times New Roman"/>
-          <w:b/>
-          <w:position w:val="0"/>
-          <w:szCs w:val="24"/>
-          <w:u w:val="single"/>
-        </w:rPr>
-        <w:t>FORM INTERROGATORY NO. 2.10</w:t>
-      </w:r>
-      <w:r>
-        <w:rPr>
-          <w:rFonts w:ascii="Times New Roman" w:eastAsiaTheme="minorHAnsi" w:hAnsi="Times New Roman"/>
-          <w:b/>
-          <w:position w:val="0"/>
-          <w:szCs w:val="24"/>
-        </w:rPr>
-        <w:t xml:space="preserve">: </w:t>
-      </w:r>
-    </w:p>
-    <w:p>
-      <w:pPr>
-        <w:autoSpaceDE w:val="0"/>
-        <w:autoSpaceDN w:val="0"/>
-        <w:adjustRightInd w:val="0"/>
-        <w:rPr>
-          <w:rFonts w:ascii="Times New Roman" w:eastAsiaTheme="minorHAnsi" w:hAnsi="Times New Roman"/>
-          <w:b/>
-          <w:bCs/>
-          <w:position w:val="0"/>
-          <w:szCs w:val="24"/>
-        </w:rPr>
-      </w:pPr>
-      <w:r>
-        <w:rPr>
-          <w:rFonts w:ascii="Times New Roman" w:eastAsiaTheme="minorHAnsi" w:hAnsi="Times New Roman"/>
-          <w:b/>
-          <w:bCs/>
-          <w:position w:val="0"/>
-          <w:szCs w:val="24"/>
-          <w:u w:val="single"/>
-        </w:rPr>
-        <w:t>RESPONSE</w:t>
-      </w:r>
-      <w:r>
-        <w:rPr>
-          <w:rFonts w:ascii="Times New Roman" w:eastAsiaTheme="minorHAnsi" w:hAnsi="Times New Roman"/>
-          <w:b/>
-          <w:bCs/>
-          <w:position w:val="0"/>
-          <w:szCs w:val="24"/>
-        </w:rPr>
-        <w:t>:</w:t>
-      </w:r>
-    </w:p>
-    <w:p>
-      <w:pPr>
-        <w:rPr>
-          <w:rFonts w:ascii="Times New Roman" w:eastAsiaTheme="minorHAnsi" w:hAnsi="Times New Roman"/>
-          <w:b/>
-          <w:position w:val="0"/>
-          <w:szCs w:val="24"/>
-        </w:rPr>
-      </w:pPr>
-      <w:r>
-        <w:rPr>
-          <w:rFonts w:ascii="Times New Roman" w:eastAsiaTheme="minorHAnsi" w:hAnsi="Times New Roman"/>
-          <w:b/>
-          <w:position w:val="0"/>
-          <w:szCs w:val="24"/>
-          <w:u w:val="single"/>
-        </w:rPr>
-        <w:t>FORM INTERROGATORY NO. 2.11</w:t>
-      </w:r>
-      <w:r>
-        <w:rPr>
-          <w:rFonts w:ascii="Times New Roman" w:eastAsiaTheme="minorHAnsi" w:hAnsi="Times New Roman"/>
-          <w:b/>
-          <w:position w:val="0"/>
-          <w:szCs w:val="24"/>
-        </w:rPr>
-        <w:t xml:space="preserve">: </w:t>
-      </w:r>
-    </w:p>
-    <w:p>
-      <w:pPr>
-        <w:autoSpaceDE w:val="0"/>
-        <w:autoSpaceDN w:val="0"/>
-        <w:adjustRightInd w:val="0"/>
-        <w:rPr>
-          <w:rFonts w:ascii="Times New Roman" w:eastAsiaTheme="minorHAnsi" w:hAnsi="Times New Roman"/>
-          <w:b/>
-          <w:bCs/>
-          <w:position w:val="0"/>
-          <w:szCs w:val="24"/>
-        </w:rPr>
-      </w:pPr>
-      <w:r>
-        <w:rPr>
-          <w:rFonts w:ascii="Times New Roman" w:eastAsiaTheme="minorHAnsi" w:hAnsi="Times New Roman"/>
-          <w:b/>
-          <w:bCs/>
-          <w:position w:val="0"/>
-          <w:szCs w:val="24"/>
-          <w:u w:val="single"/>
-        </w:rPr>
-        <w:t>RESPONSE</w:t>
-      </w:r>
-      <w:r>
-        <w:rPr>
-          <w:rFonts w:ascii="Times New Roman" w:eastAsiaTheme="minorHAnsi" w:hAnsi="Times New Roman"/>
-          <w:b/>
-          <w:bCs/>
-          <w:position w:val="0"/>
-          <w:szCs w:val="24"/>
-        </w:rPr>
-        <w:t>:</w:t>
-      </w:r>
-    </w:p>
-    <w:p>
-      <w:pPr>
-        <w:rPr>
-          <w:rFonts w:ascii="Times New Roman" w:eastAsiaTheme="minorHAnsi" w:hAnsi="Times New Roman"/>
-          <w:b/>
-          <w:position w:val="0"/>
-          <w:szCs w:val="24"/>
-        </w:rPr>
-      </w:pPr>
-      <w:r>
-        <w:rPr>
-          <w:rFonts w:ascii="Times New Roman" w:eastAsiaTheme="minorHAnsi" w:hAnsi="Times New Roman"/>
-          <w:b/>
-          <w:position w:val="0"/>
-          <w:szCs w:val="24"/>
-          <w:u w:val="single"/>
-        </w:rPr>
-        <w:t>FORM INTERROGATORY NO. 2.12</w:t>
-      </w:r>
-      <w:r>
-        <w:rPr>
-          <w:rFonts w:ascii="Times New Roman" w:eastAsiaTheme="minorHAnsi" w:hAnsi="Times New Roman"/>
-          <w:b/>
-          <w:position w:val="0"/>
-          <w:szCs w:val="24"/>
-        </w:rPr>
-        <w:t xml:space="preserve">: </w:t>
-      </w:r>
-    </w:p>
-    <w:p>
-      <w:pPr>
-        <w:autoSpaceDE w:val="0"/>
-        <w:autoSpaceDN w:val="0"/>
-        <w:adjustRightInd w:val="0"/>
-        <w:rPr>
-          <w:rFonts w:ascii="Times New Roman" w:eastAsiaTheme="minorHAnsi" w:hAnsi="Times New Roman"/>
-          <w:b/>
-          <w:bCs/>
-          <w:position w:val="0"/>
-          <w:szCs w:val="24"/>
-        </w:rPr>
-      </w:pPr>
-      <w:r>
-        <w:rPr>
-          <w:rFonts w:ascii="Times New Roman" w:eastAsiaTheme="minorHAnsi" w:hAnsi="Times New Roman"/>
-          <w:b/>
-          <w:bCs/>
-          <w:position w:val="0"/>
-          <w:szCs w:val="24"/>
-          <w:u w:val="single"/>
-        </w:rPr>
-        <w:t>RESPONSE</w:t>
-      </w:r>
-      <w:r>
-        <w:rPr>
-          <w:rFonts w:ascii="Times New Roman" w:eastAsiaTheme="minorHAnsi" w:hAnsi="Times New Roman"/>
-          <w:b/>
-          <w:bCs/>
-          <w:position w:val="0"/>
-          <w:szCs w:val="24"/>
-        </w:rPr>
-        <w:t>:</w:t>
-      </w:r>
-    </w:p>
-    <w:p>
-      <w:pPr>
-        <w:rPr>
-          <w:rFonts w:ascii="Times New Roman" w:eastAsiaTheme="minorHAnsi" w:hAnsi="Times New Roman"/>
-          <w:b/>
-          <w:position w:val="0"/>
-          <w:szCs w:val="24"/>
-        </w:rPr>
-      </w:pPr>
-      <w:r>
-        <w:rPr>
-          <w:rFonts w:ascii="Times New Roman" w:eastAsiaTheme="minorHAnsi" w:hAnsi="Times New Roman"/>
-          <w:b/>
-          <w:position w:val="0"/>
-          <w:szCs w:val="24"/>
-          <w:u w:val="single"/>
-        </w:rPr>
-        <w:t>FORM INTERROGATORY NO. 2.13</w:t>
-      </w:r>
-      <w:r>
-        <w:rPr>
-          <w:rFonts w:ascii="Times New Roman" w:eastAsiaTheme="minorHAnsi" w:hAnsi="Times New Roman"/>
-          <w:b/>
-          <w:position w:val="0"/>
-          <w:szCs w:val="24"/>
-        </w:rPr>
-        <w:t xml:space="preserve">: </w:t>
-      </w:r>
-    </w:p>
-    <w:p>
-      <w:pPr>
-        <w:autoSpaceDE w:val="0"/>
-        <w:autoSpaceDN w:val="0"/>
-        <w:adjustRightInd w:val="0"/>
-        <w:rPr>
-          <w:rFonts w:ascii="Times New Roman" w:eastAsiaTheme="minorHAnsi" w:hAnsi="Times New Roman"/>
-          <w:b/>
-          <w:bCs/>
-          <w:position w:val="0"/>
-          <w:szCs w:val="24"/>
-          <w:lang w:val="en-GB"/>
-        </w:rPr>
-      </w:pPr>
-      <w:r>
-        <w:rPr>
-          <w:rFonts w:ascii="Times New Roman" w:eastAsiaTheme="minorHAnsi" w:hAnsi="Times New Roman"/>
-          <w:b/>
-          <w:bCs/>
-          <w:position w:val="0"/>
-          <w:szCs w:val="24"/>
-          <w:u w:val="single"/>
-          <w:lang w:val="en-GB"/>
-        </w:rPr>
-        <w:t>RESPONSE</w:t>
-      </w:r>
-      <w:r>
-        <w:rPr>
-          <w:rFonts w:ascii="Times New Roman" w:eastAsiaTheme="minorHAnsi" w:hAnsi="Times New Roman"/>
-          <w:b/>
-          <w:bCs/>
-          <w:position w:val="0"/>
-          <w:szCs w:val="24"/>
-          <w:lang w:val="en-GB"/>
-        </w:rPr>
-        <w:t>:</w:t>
-      </w:r>
-      <w:r>
-        <w:rPr>
-          <w:rFonts w:ascii="Times New Roman" w:eastAsiaTheme="minorHAnsi" w:hAnsi="Times New Roman"/>
-          <w:b/>
-          <w:bCs/>
-          <w:position w:val="0"/>
-          <w:szCs w:val="24"/>
-          <w:lang w:val="en-GB"/>
-        </w:rPr>
-        <w:t xml:space="preserve"> </w:t>
-      </w:r>
-    </w:p>
-    <w:p>
-      <w:pPr>
-        <w:rPr>
-          <w:rFonts w:ascii="Times New Roman" w:eastAsiaTheme="minorHAnsi" w:hAnsi="Times New Roman"/>
-          <w:position w:val="0"/>
-          <w:szCs w:val="24"/>
-        </w:rPr>
-      </w:pPr>
-      <w:r>
-        <w:rPr>
-          <w:rFonts w:ascii="Times New Roman" w:eastAsiaTheme="minorHAnsi" w:hAnsi="Times New Roman"/>
-          <w:b/>
-          <w:position w:val="0"/>
-          <w:szCs w:val="24"/>
-          <w:u w:val="single"/>
-        </w:rPr>
-        <w:t>FORM INTERROGATORY NO. 4.1</w:t>
-      </w:r>
-      <w:r>
-        <w:rPr>
-          <w:rFonts w:ascii="Times New Roman" w:eastAsiaTheme="minorHAnsi" w:hAnsi="Times New Roman"/>
-          <w:b/>
-          <w:position w:val="0"/>
-          <w:szCs w:val="24"/>
-        </w:rPr>
-        <w:t xml:space="preserve">: </w:t>
-      </w:r>
-    </w:p>
-    <w:p>
-      <w:pPr>
-        <w:autoSpaceDE w:val="0"/>
-        <w:autoSpaceDN w:val="0"/>
-        <w:adjustRightInd w:val="0"/>
-        <w:rPr>
-          <w:rFonts w:ascii="Times New Roman" w:eastAsiaTheme="minorHAnsi" w:hAnsi="Times New Roman"/>
-          <w:b/>
-          <w:bCs/>
-          <w:position w:val="0"/>
-          <w:szCs w:val="24"/>
-        </w:rPr>
-      </w:pPr>
-      <w:r>
-        <w:rPr>
-          <w:rFonts w:ascii="Times New Roman" w:eastAsiaTheme="minorHAnsi" w:hAnsi="Times New Roman"/>
-          <w:b/>
-          <w:bCs/>
-          <w:position w:val="0"/>
-          <w:szCs w:val="24"/>
-          <w:u w:val="single"/>
-        </w:rPr>
-        <w:t>RESPONSE</w:t>
-      </w:r>
-      <w:r>
-        <w:rPr>
-          <w:rFonts w:ascii="Times New Roman" w:eastAsiaTheme="minorHAnsi" w:hAnsi="Times New Roman"/>
-          <w:b/>
-          <w:bCs/>
-          <w:position w:val="0"/>
-          <w:szCs w:val="24"/>
-        </w:rPr>
-        <w:t>:</w:t>
-      </w:r>
-    </w:p>
-    <w:p>
-      <w:pPr>
-        <w:autoSpaceDE w:val="0"/>
-        <w:autoSpaceDN w:val="0"/>
-        <w:adjustRightInd w:val="0"/>
-        <w:rPr>
-          <w:rFonts w:ascii="Times New Roman" w:eastAsiaTheme="minorHAnsi" w:hAnsi="Times New Roman"/>
-          <w:b/>
-          <w:bCs/>
-          <w:position w:val="0"/>
-          <w:szCs w:val="24"/>
-          <w:u w:val="single"/>
-        </w:rPr>
-      </w:pPr>
-      <w:r>
-        <w:rPr>
-          <w:rFonts w:ascii="Times New Roman" w:eastAsiaTheme="minorHAnsi" w:hAnsi="Times New Roman"/>
-          <w:b/>
-          <w:bCs/>
-          <w:position w:val="0"/>
-          <w:szCs w:val="24"/>
-          <w:u w:val="single"/>
-        </w:rPr>
-        <w:t>FORM INTERROGATORY NO. 4.2:</w:t>
-      </w:r>
-    </w:p>
-    <w:p>
-      <w:pPr>
-        <w:rPr>
-          <w:rFonts w:ascii="Times New Roman" w:eastAsiaTheme="minorHAnsi" w:hAnsi="Times New Roman"/>
-          <w:position w:val="0"/>
-          <w:szCs w:val="24"/>
-        </w:rPr>
-      </w:pPr>
-      <w:r>
-        <w:rPr>
-          <w:rFonts w:ascii="Times New Roman" w:eastAsiaTheme="minorHAnsi" w:hAnsi="Times New Roman"/>
-          <w:b/>
-          <w:position w:val="0"/>
-          <w:szCs w:val="24"/>
-          <w:u w:val="single"/>
-        </w:rPr>
-        <w:t>RESPONSE:</w:t>
-      </w:r>
-    </w:p>
-    <w:p>
-      <w:pPr>
-        <w:rPr>
-          <w:rFonts w:ascii="Times New Roman" w:eastAsiaTheme="minorHAnsi" w:hAnsi="Times New Roman"/>
-          <w:b/>
-          <w:position w:val="0"/>
-          <w:szCs w:val="24"/>
-        </w:rPr>
-      </w:pPr>
-      <w:r>
-        <w:rPr>
-          <w:rFonts w:ascii="Times New Roman" w:eastAsiaTheme="minorHAnsi" w:hAnsi="Times New Roman"/>
-          <w:b/>
-          <w:position w:val="0"/>
-          <w:szCs w:val="24"/>
-          <w:u w:val="single"/>
-        </w:rPr>
-        <w:t>FORM INTERROGATORY NO. 6.1</w:t>
-      </w:r>
-      <w:r>
-        <w:rPr>
-          <w:rFonts w:ascii="Times New Roman" w:eastAsiaTheme="minorHAnsi" w:hAnsi="Times New Roman"/>
-          <w:b/>
-          <w:position w:val="0"/>
-          <w:szCs w:val="24"/>
-        </w:rPr>
-        <w:t xml:space="preserve">: </w:t>
-      </w:r>
-    </w:p>
-    <w:p>
-      <w:pPr>
-        <w:autoSpaceDE w:val="0"/>
-        <w:autoSpaceDN w:val="0"/>
-        <w:adjustRightInd w:val="0"/>
-        <w:rPr>
-          <w:rFonts w:ascii="Times New Roman" w:eastAsiaTheme="minorHAnsi" w:hAnsi="Times New Roman"/>
-          <w:b/>
-          <w:bCs/>
-          <w:position w:val="0"/>
-          <w:szCs w:val="24"/>
-        </w:rPr>
-      </w:pPr>
-      <w:r>
-        <w:rPr>
-          <w:rFonts w:ascii="Times New Roman" w:eastAsiaTheme="minorHAnsi" w:hAnsi="Times New Roman"/>
-          <w:b/>
-          <w:bCs/>
-          <w:position w:val="0"/>
-          <w:szCs w:val="24"/>
-          <w:u w:val="single"/>
-        </w:rPr>
-        <w:t>RESPONSE</w:t>
-      </w:r>
-      <w:r>
-        <w:rPr>
-          <w:rFonts w:ascii="Times New Roman" w:eastAsiaTheme="minorHAnsi" w:hAnsi="Times New Roman"/>
-          <w:b/>
-          <w:bCs/>
-          <w:position w:val="0"/>
-          <w:szCs w:val="24"/>
-        </w:rPr>
-        <w:t xml:space="preserve">: </w:t>
-      </w:r>
-    </w:p>
-    <w:p>
-      <w:pPr>
-        <w:rPr>
-          <w:rFonts w:ascii="Times New Roman" w:eastAsiaTheme="minorHAnsi" w:hAnsi="Times New Roman"/>
-          <w:b/>
-          <w:position w:val="0"/>
-          <w:szCs w:val="24"/>
-        </w:rPr>
-      </w:pPr>
-      <w:r>
-        <w:rPr>
-          <w:rFonts w:ascii="Times New Roman" w:eastAsiaTheme="minorHAnsi" w:hAnsi="Times New Roman"/>
-          <w:b/>
-          <w:position w:val="0"/>
-          <w:szCs w:val="24"/>
-          <w:u w:val="single"/>
-        </w:rPr>
-        <w:t>FORM INTERROGATORY NO. 6.2</w:t>
-      </w:r>
-      <w:r>
-        <w:rPr>
-          <w:rFonts w:ascii="Times New Roman" w:eastAsiaTheme="minorHAnsi" w:hAnsi="Times New Roman"/>
-          <w:b/>
-          <w:position w:val="0"/>
-          <w:szCs w:val="24"/>
-        </w:rPr>
-        <w:t xml:space="preserve">: </w:t>
-      </w:r>
-    </w:p>
-    <w:p>
-      <w:pPr>
-        <w:autoSpaceDE w:val="0"/>
-        <w:autoSpaceDN w:val="0"/>
-        <w:adjustRightInd w:val="0"/>
-        <w:rPr>
-          <w:rFonts w:ascii="Times New Roman" w:eastAsiaTheme="minorHAnsi" w:hAnsi="Times New Roman"/>
-          <w:position w:val="0"/>
-          <w:szCs w:val="24"/>
-        </w:rPr>
-      </w:pPr>
-      <w:r>
-        <w:rPr>
-          <w:rFonts w:ascii="Times New Roman" w:eastAsiaTheme="minorHAnsi" w:hAnsi="Times New Roman"/>
-          <w:b/>
-          <w:bCs/>
-          <w:position w:val="0"/>
-          <w:szCs w:val="24"/>
-          <w:u w:val="single"/>
-        </w:rPr>
-        <w:t>RESPONSE</w:t>
-      </w:r>
-      <w:r>
-        <w:rPr>
-          <w:rFonts w:ascii="Times New Roman" w:eastAsiaTheme="minorHAnsi" w:hAnsi="Times New Roman"/>
-          <w:b/>
-          <w:bCs/>
-          <w:position w:val="0"/>
-          <w:szCs w:val="24"/>
-        </w:rPr>
-        <w:t>:</w:t>
-      </w:r>
-    </w:p>
-    <w:p>
-      <w:pPr>
-        <w:rPr>
-          <w:rFonts w:ascii="Times New Roman" w:eastAsiaTheme="minorHAnsi" w:hAnsi="Times New Roman"/>
-          <w:b/>
-          <w:position w:val="0"/>
-          <w:szCs w:val="24"/>
-        </w:rPr>
-      </w:pPr>
-      <w:bookmarkStart w:id="0" w:name="_Hlk56758640"/>
-      <w:bookmarkStart w:id="1" w:name="_Hlk46140753"/>
-      <w:r>
-        <w:rPr>
-          <w:rFonts w:ascii="Times New Roman" w:eastAsiaTheme="minorHAnsi" w:hAnsi="Times New Roman"/>
-          <w:b/>
-          <w:position w:val="0"/>
-          <w:szCs w:val="24"/>
-          <w:u w:val="single"/>
-        </w:rPr>
-        <w:t>FORM INTERROGATORY NO. 6.3</w:t>
-      </w:r>
-      <w:r>
-        <w:rPr>
-          <w:rFonts w:ascii="Times New Roman" w:eastAsiaTheme="minorHAnsi" w:hAnsi="Times New Roman"/>
-          <w:b/>
-          <w:position w:val="0"/>
-          <w:szCs w:val="24"/>
-        </w:rPr>
-        <w:t xml:space="preserve">: </w:t>
-      </w:r>
-    </w:p>
-    <w:p>
-      <w:pPr>
-        <w:autoSpaceDE w:val="0"/>
-        <w:autoSpaceDN w:val="0"/>
-        <w:adjustRightInd w:val="0"/>
-        <w:rPr>
-          <w:rFonts w:ascii="Times New Roman" w:eastAsiaTheme="minorHAnsi" w:hAnsi="Times New Roman"/>
-          <w:bCs/>
-          <w:position w:val="0"/>
-          <w:szCs w:val="24"/>
-        </w:rPr>
-      </w:pPr>
-      <w:r>
-        <w:rPr>
-          <w:rFonts w:ascii="Times New Roman" w:eastAsiaTheme="minorHAnsi" w:hAnsi="Times New Roman"/>
-          <w:b/>
-          <w:bCs/>
-          <w:position w:val="0"/>
-          <w:szCs w:val="24"/>
-          <w:u w:val="single"/>
-        </w:rPr>
-        <w:lastRenderedPageBreak/>
-        <w:t>RESPONSE</w:t>
-      </w:r>
-      <w:r>
-        <w:rPr>
-          <w:rFonts w:ascii="Times New Roman" w:eastAsiaTheme="minorHAnsi" w:hAnsi="Times New Roman"/>
-          <w:b/>
-          <w:bCs/>
-          <w:position w:val="0"/>
-          <w:szCs w:val="24"/>
-        </w:rPr>
-        <w:t>:</w:t>
-      </w:r>
-    </w:p>
-    <w:p>
-      <w:pPr>
-        <w:rPr>
-          <w:rFonts w:ascii="Times New Roman" w:eastAsiaTheme="minorHAnsi" w:hAnsi="Times New Roman"/>
-          <w:b/>
-          <w:position w:val="0"/>
-          <w:szCs w:val="24"/>
-        </w:rPr>
-      </w:pPr>
-      <w:bookmarkStart w:id="2" w:name="_Hlk91773931"/>
-      <w:bookmarkEnd w:id="0"/>
-      <w:r>
-        <w:rPr>
-          <w:rFonts w:ascii="Times New Roman" w:eastAsiaTheme="minorHAnsi" w:hAnsi="Times New Roman"/>
-          <w:b/>
-          <w:position w:val="0"/>
-          <w:szCs w:val="24"/>
-          <w:u w:val="single"/>
-        </w:rPr>
-        <w:t>FORM INTERROGATORY NO. 6.4</w:t>
-      </w:r>
-      <w:r>
-        <w:rPr>
-          <w:rFonts w:ascii="Times New Roman" w:eastAsiaTheme="minorHAnsi" w:hAnsi="Times New Roman"/>
-          <w:b/>
-          <w:position w:val="0"/>
-          <w:szCs w:val="24"/>
-        </w:rPr>
-        <w:t xml:space="preserve">: </w:t>
-      </w:r>
-    </w:p>
-    <w:p>
-      <w:pPr>
-        <w:autoSpaceDE w:val="0"/>
-        <w:autoSpaceDN w:val="0"/>
-        <w:adjustRightInd w:val="0"/>
-        <w:rPr>
-          <w:rFonts w:ascii="Times New Roman" w:eastAsiaTheme="minorHAnsi" w:hAnsi="Times New Roman"/>
-          <w:position w:val="0"/>
-          <w:szCs w:val="24"/>
-        </w:rPr>
-      </w:pPr>
-      <w:bookmarkStart w:id="3" w:name="_Hlk73093929"/>
-      <w:r>
-        <w:rPr>
-          <w:rFonts w:ascii="Times New Roman" w:eastAsiaTheme="minorHAnsi" w:hAnsi="Times New Roman"/>
-          <w:b/>
-          <w:bCs/>
-          <w:position w:val="0"/>
-          <w:szCs w:val="24"/>
-          <w:u w:val="single"/>
-        </w:rPr>
-        <w:t>RESPONSE</w:t>
-      </w:r>
-      <w:r>
-        <w:rPr>
-          <w:rFonts w:ascii="Times New Roman" w:eastAsiaTheme="minorHAnsi" w:hAnsi="Times New Roman"/>
-          <w:b/>
-          <w:bCs/>
-          <w:position w:val="0"/>
-          <w:szCs w:val="24"/>
-        </w:rPr>
-        <w:t xml:space="preserve">: </w:t>
-      </w:r>
-    </w:p>
-    <w:bookmarkEnd w:id="1"/>
-    <w:bookmarkEnd w:id="3"/>
-    <w:p>
-      <w:pPr>
-        <w:rPr>
-          <w:rFonts w:ascii="Times New Roman" w:eastAsiaTheme="minorHAnsi" w:hAnsi="Times New Roman"/>
-          <w:b/>
-          <w:position w:val="0"/>
-          <w:szCs w:val="24"/>
-        </w:rPr>
-      </w:pPr>
-      <w:r>
-        <w:rPr>
-          <w:rFonts w:ascii="Times New Roman" w:eastAsiaTheme="minorHAnsi" w:hAnsi="Times New Roman"/>
-          <w:b/>
-          <w:position w:val="0"/>
-          <w:szCs w:val="24"/>
-          <w:u w:val="single"/>
-        </w:rPr>
-        <w:t>FORM INTERROGATORY NO. 6.5</w:t>
-      </w:r>
-      <w:r>
-        <w:rPr>
-          <w:rFonts w:ascii="Times New Roman" w:eastAsiaTheme="minorHAnsi" w:hAnsi="Times New Roman"/>
-          <w:b/>
-          <w:position w:val="0"/>
-          <w:szCs w:val="24"/>
-        </w:rPr>
-        <w:t xml:space="preserve">: </w:t>
-      </w:r>
-    </w:p>
-    <w:p>
-      <w:pPr>
-        <w:autoSpaceDE w:val="0"/>
-        <w:autoSpaceDN w:val="0"/>
-        <w:adjustRightInd w:val="0"/>
-        <w:rPr>
-          <w:rFonts w:ascii="Times New Roman" w:eastAsiaTheme="minorHAnsi" w:hAnsi="Times New Roman"/>
-          <w:b/>
-          <w:bCs/>
-          <w:position w:val="0"/>
-          <w:szCs w:val="24"/>
-        </w:rPr>
-      </w:pPr>
-      <w:r>
-        <w:rPr>
-          <w:rFonts w:ascii="Times New Roman" w:eastAsiaTheme="minorHAnsi" w:hAnsi="Times New Roman"/>
-          <w:b/>
-          <w:bCs/>
-          <w:position w:val="0"/>
-          <w:szCs w:val="24"/>
-          <w:u w:val="single"/>
-        </w:rPr>
-        <w:t>RESPONSE</w:t>
-      </w:r>
-      <w:r>
-        <w:rPr>
-          <w:rFonts w:ascii="Times New Roman" w:eastAsiaTheme="minorHAnsi" w:hAnsi="Times New Roman"/>
-          <w:b/>
-          <w:bCs/>
-          <w:position w:val="0"/>
-          <w:szCs w:val="24"/>
-        </w:rPr>
-        <w:t>:</w:t>
-      </w:r>
-    </w:p>
-    <w:p>
-      <w:pPr>
-        <w:rPr>
-          <w:rFonts w:ascii="Times New Roman" w:eastAsiaTheme="minorHAnsi" w:hAnsi="Times New Roman"/>
-          <w:b/>
-          <w:position w:val="0"/>
-          <w:szCs w:val="24"/>
-        </w:rPr>
-      </w:pPr>
-      <w:r>
-        <w:rPr>
-          <w:rFonts w:ascii="Times New Roman" w:eastAsiaTheme="minorHAnsi" w:hAnsi="Times New Roman"/>
-          <w:b/>
-          <w:position w:val="0"/>
-          <w:szCs w:val="24"/>
-          <w:u w:val="single"/>
-        </w:rPr>
-        <w:t>FORM INTERROGATORY NO. 6.6</w:t>
-      </w:r>
-      <w:r>
-        <w:rPr>
-          <w:rFonts w:ascii="Times New Roman" w:eastAsiaTheme="minorHAnsi" w:hAnsi="Times New Roman"/>
-          <w:b/>
-          <w:position w:val="0"/>
-          <w:szCs w:val="24"/>
-        </w:rPr>
-        <w:t>:</w:t>
-      </w:r>
-    </w:p>
-    <w:p>
-      <w:pPr>
-        <w:autoSpaceDE w:val="0"/>
-        <w:autoSpaceDN w:val="0"/>
-        <w:adjustRightInd w:val="0"/>
-        <w:rPr>
-          <w:rFonts w:ascii="Times New Roman" w:eastAsiaTheme="minorHAnsi" w:hAnsi="Times New Roman"/>
-          <w:position w:val="0"/>
-          <w:szCs w:val="24"/>
-        </w:rPr>
-      </w:pPr>
-      <w:r>
-        <w:rPr>
-          <w:rFonts w:ascii="Times New Roman" w:eastAsiaTheme="minorHAnsi" w:hAnsi="Times New Roman"/>
-          <w:b/>
-          <w:bCs/>
-          <w:position w:val="0"/>
-          <w:szCs w:val="24"/>
-          <w:u w:val="single"/>
-        </w:rPr>
-        <w:t>RESPONSE</w:t>
-      </w:r>
-      <w:r>
-        <w:rPr>
-          <w:rFonts w:ascii="Times New Roman" w:eastAsiaTheme="minorHAnsi" w:hAnsi="Times New Roman"/>
-          <w:b/>
-          <w:bCs/>
-          <w:position w:val="0"/>
-          <w:szCs w:val="24"/>
-        </w:rPr>
-        <w:t xml:space="preserve">: </w:t>
-      </w:r>
-    </w:p>
-    <w:p>
-      <w:pPr>
-        <w:rPr>
-          <w:rFonts w:ascii="Times New Roman" w:eastAsiaTheme="minorHAnsi" w:hAnsi="Times New Roman"/>
-          <w:b/>
-          <w:position w:val="0"/>
-          <w:szCs w:val="24"/>
-        </w:rPr>
-      </w:pPr>
-      <w:bookmarkStart w:id="4" w:name="_Hlk73093528"/>
-      <w:bookmarkStart w:id="5" w:name="_Hlk56758767"/>
-      <w:r>
-        <w:rPr>
-          <w:rFonts w:ascii="Times New Roman" w:eastAsiaTheme="minorHAnsi" w:hAnsi="Times New Roman"/>
-          <w:b/>
-          <w:position w:val="0"/>
-          <w:szCs w:val="24"/>
-          <w:u w:val="single"/>
-        </w:rPr>
-        <w:t>FORM INTERROGATORY NO. 6.7</w:t>
-      </w:r>
-      <w:r>
-        <w:rPr>
-          <w:rFonts w:ascii="Times New Roman" w:eastAsiaTheme="minorHAnsi" w:hAnsi="Times New Roman"/>
-          <w:b/>
-          <w:position w:val="0"/>
-          <w:szCs w:val="24"/>
-        </w:rPr>
-        <w:t xml:space="preserve">: </w:t>
-      </w:r>
-    </w:p>
-    <w:p>
-      <w:pPr>
-        <w:autoSpaceDE w:val="0"/>
-        <w:autoSpaceDN w:val="0"/>
-        <w:adjustRightInd w:val="0"/>
-        <w:rPr>
-          <w:rFonts w:ascii="Times New Roman" w:eastAsiaTheme="minorHAnsi" w:hAnsi="Times New Roman"/>
-          <w:b/>
-          <w:bCs/>
-          <w:position w:val="0"/>
-          <w:szCs w:val="24"/>
-        </w:rPr>
-      </w:pPr>
-      <w:r>
-        <w:rPr>
-          <w:rFonts w:ascii="Times New Roman" w:eastAsiaTheme="minorHAnsi" w:hAnsi="Times New Roman"/>
-          <w:b/>
-          <w:bCs/>
-          <w:position w:val="0"/>
-          <w:szCs w:val="24"/>
-          <w:u w:val="single"/>
-        </w:rPr>
-        <w:t>RESPONSE</w:t>
-      </w:r>
-      <w:r>
-        <w:rPr>
-          <w:rFonts w:ascii="Times New Roman" w:eastAsiaTheme="minorHAnsi" w:hAnsi="Times New Roman"/>
-          <w:b/>
-          <w:bCs/>
-          <w:position w:val="0"/>
-          <w:szCs w:val="24"/>
-        </w:rPr>
-        <w:t>:</w:t>
-      </w:r>
-    </w:p>
-    <w:bookmarkEnd w:id="2"/>
-    <w:bookmarkEnd w:id="4"/>
-    <w:bookmarkEnd w:id="5"/>
-    <w:p>
-      <w:pPr>
-        <w:autoSpaceDE w:val="0"/>
-        <w:autoSpaceDN w:val="0"/>
-        <w:adjustRightInd w:val="0"/>
-        <w:rPr>
-          <w:rFonts w:ascii="Times New Roman" w:eastAsiaTheme="minorHAnsi" w:hAnsi="Times New Roman"/>
-          <w:b/>
-          <w:position w:val="0"/>
-          <w:szCs w:val="24"/>
-        </w:rPr>
-      </w:pPr>
-      <w:r>
-        <w:rPr>
-          <w:rFonts w:ascii="Times New Roman" w:eastAsiaTheme="minorHAnsi" w:hAnsi="Times New Roman"/>
-          <w:b/>
-          <w:position w:val="0"/>
-          <w:szCs w:val="24"/>
-          <w:u w:val="single"/>
-        </w:rPr>
-        <w:t>FORM INTERROGATORY NO. 7.1</w:t>
-      </w:r>
-      <w:r>
-        <w:rPr>
-          <w:rFonts w:ascii="Times New Roman" w:eastAsiaTheme="minorHAnsi" w:hAnsi="Times New Roman"/>
-          <w:b/>
-          <w:position w:val="0"/>
-          <w:szCs w:val="24"/>
-        </w:rPr>
-        <w:t>:</w:t>
-      </w:r>
-    </w:p>
-    <w:p>
-      <w:pPr>
-        <w:autoSpaceDE w:val="0"/>
-        <w:autoSpaceDN w:val="0"/>
-        <w:adjustRightInd w:val="0"/>
-        <w:rPr>
-          <w:rFonts w:ascii="Times New Roman" w:eastAsiaTheme="minorHAnsi" w:hAnsi="Times New Roman"/>
-          <w:b/>
-          <w:bCs/>
-          <w:position w:val="0"/>
-          <w:szCs w:val="24"/>
-        </w:rPr>
-      </w:pPr>
-      <w:r>
-        <w:rPr>
-          <w:rFonts w:ascii="Times New Roman" w:eastAsiaTheme="minorHAnsi" w:hAnsi="Times New Roman"/>
-          <w:b/>
-          <w:bCs/>
-          <w:position w:val="0"/>
-          <w:szCs w:val="24"/>
-          <w:u w:val="single"/>
-        </w:rPr>
-        <w:t>RESPONSE</w:t>
-      </w:r>
-      <w:r>
-        <w:rPr>
-          <w:rFonts w:ascii="Times New Roman" w:eastAsiaTheme="minorHAnsi" w:hAnsi="Times New Roman"/>
-          <w:b/>
-          <w:bCs/>
-          <w:position w:val="0"/>
-          <w:szCs w:val="24"/>
-        </w:rPr>
-        <w:t xml:space="preserve">: </w:t>
-      </w:r>
-    </w:p>
-    <w:p>
-      <w:pPr>
-        <w:rPr>
-          <w:rFonts w:ascii="Times New Roman" w:eastAsiaTheme="minorHAnsi" w:hAnsi="Times New Roman"/>
-          <w:b/>
-          <w:position w:val="0"/>
-          <w:szCs w:val="24"/>
-        </w:rPr>
-      </w:pPr>
-      <w:r>
-        <w:rPr>
-          <w:rFonts w:ascii="Times New Roman" w:eastAsiaTheme="minorHAnsi" w:hAnsi="Times New Roman"/>
-          <w:b/>
-          <w:position w:val="0"/>
-          <w:szCs w:val="24"/>
-          <w:u w:val="single"/>
-        </w:rPr>
-        <w:t>FORM INTERROGATORY NO. 7.2</w:t>
-      </w:r>
-      <w:r>
-        <w:rPr>
-          <w:rFonts w:ascii="Times New Roman" w:eastAsiaTheme="minorHAnsi" w:hAnsi="Times New Roman"/>
-          <w:b/>
-          <w:position w:val="0"/>
-          <w:szCs w:val="24"/>
-        </w:rPr>
-        <w:t xml:space="preserve">: </w:t>
-      </w:r>
-    </w:p>
-    <w:p>
-      <w:pPr>
-        <w:autoSpaceDE w:val="0"/>
-        <w:autoSpaceDN w:val="0"/>
-        <w:adjustRightInd w:val="0"/>
-        <w:rPr>
-          <w:rFonts w:ascii="Times New Roman" w:eastAsiaTheme="minorHAnsi" w:hAnsi="Times New Roman"/>
-          <w:b/>
-          <w:bCs/>
-          <w:position w:val="0"/>
-          <w:szCs w:val="24"/>
-        </w:rPr>
-      </w:pPr>
-      <w:r>
-        <w:rPr>
-          <w:rFonts w:ascii="Times New Roman" w:eastAsiaTheme="minorHAnsi" w:hAnsi="Times New Roman"/>
-          <w:b/>
-          <w:bCs/>
-          <w:position w:val="0"/>
-          <w:szCs w:val="24"/>
-          <w:u w:val="single"/>
-        </w:rPr>
-        <w:t>RESPONSE</w:t>
-      </w:r>
-      <w:r>
-        <w:rPr>
-          <w:rFonts w:ascii="Times New Roman" w:eastAsiaTheme="minorHAnsi" w:hAnsi="Times New Roman"/>
-          <w:b/>
-          <w:bCs/>
-          <w:position w:val="0"/>
-          <w:szCs w:val="24"/>
-        </w:rPr>
-        <w:t>:</w:t>
-      </w:r>
-    </w:p>
-    <w:p>
-      <w:pPr>
-        <w:rPr>
-          <w:rFonts w:ascii="Times New Roman" w:eastAsiaTheme="minorHAnsi" w:hAnsi="Times New Roman"/>
-          <w:b/>
-          <w:position w:val="0"/>
-          <w:szCs w:val="24"/>
-        </w:rPr>
-      </w:pPr>
-      <w:bookmarkStart w:id="6" w:name="_Hlk86303681"/>
-      <w:r>
-        <w:rPr>
-          <w:rFonts w:ascii="Times New Roman" w:eastAsiaTheme="minorHAnsi" w:hAnsi="Times New Roman"/>
-          <w:b/>
-          <w:position w:val="0"/>
-          <w:szCs w:val="24"/>
-          <w:u w:val="single"/>
-        </w:rPr>
-        <w:t>FORM INTERROGATORY NO. 7.3</w:t>
-      </w:r>
-      <w:r>
-        <w:rPr>
-          <w:rFonts w:ascii="Times New Roman" w:eastAsiaTheme="minorHAnsi" w:hAnsi="Times New Roman"/>
-          <w:b/>
-          <w:position w:val="0"/>
-          <w:szCs w:val="24"/>
-        </w:rPr>
-        <w:t xml:space="preserve">: </w:t>
-      </w:r>
-    </w:p>
-    <w:p>
-      <w:pPr>
-        <w:autoSpaceDE w:val="0"/>
-        <w:autoSpaceDN w:val="0"/>
-        <w:adjustRightInd w:val="0"/>
-        <w:rPr>
-          <w:rFonts w:ascii="Times New Roman" w:eastAsiaTheme="minorHAnsi" w:hAnsi="Times New Roman"/>
-          <w:b/>
-          <w:bCs/>
-          <w:position w:val="0"/>
-          <w:szCs w:val="24"/>
-          <w:u w:val="single"/>
-        </w:rPr>
-      </w:pPr>
-      <w:r>
-        <w:rPr>
-          <w:rFonts w:ascii="Times New Roman" w:eastAsiaTheme="minorHAnsi" w:hAnsi="Times New Roman"/>
-          <w:b/>
-          <w:bCs/>
-          <w:position w:val="0"/>
-          <w:szCs w:val="24"/>
-          <w:u w:val="single"/>
-        </w:rPr>
-        <w:t>RESPONSE:</w:t>
-      </w:r>
-    </w:p>
-    <w:bookmarkEnd w:id="6"/>
-    <w:p>
-      <w:pPr>
-        <w:rPr>
-          <w:rFonts w:ascii="Times New Roman" w:eastAsiaTheme="minorHAnsi" w:hAnsi="Times New Roman"/>
-          <w:b/>
-          <w:position w:val="0"/>
-          <w:szCs w:val="24"/>
-        </w:rPr>
-      </w:pPr>
-      <w:r>
-        <w:rPr>
-          <w:rFonts w:ascii="Times New Roman" w:eastAsiaTheme="minorHAnsi" w:hAnsi="Times New Roman"/>
-          <w:b/>
-          <w:position w:val="0"/>
-          <w:szCs w:val="24"/>
-          <w:u w:val="single"/>
-        </w:rPr>
-        <w:t>FORM INTERROGATORY NO. 8.1</w:t>
-      </w:r>
-      <w:r>
-        <w:rPr>
-          <w:rFonts w:ascii="Times New Roman" w:eastAsiaTheme="minorHAnsi" w:hAnsi="Times New Roman"/>
-          <w:b/>
-          <w:position w:val="0"/>
-          <w:szCs w:val="24"/>
-        </w:rPr>
-        <w:t xml:space="preserve">: </w:t>
-      </w:r>
-    </w:p>
-    <w:p>
-      <w:pPr>
-        <w:autoSpaceDE w:val="0"/>
-        <w:autoSpaceDN w:val="0"/>
-        <w:adjustRightInd w:val="0"/>
-        <w:rPr>
-          <w:rFonts w:ascii="Times New Roman" w:eastAsiaTheme="minorHAnsi" w:hAnsi="Times New Roman"/>
-          <w:bCs/>
-          <w:i/>
-          <w:iCs/>
-          <w:position w:val="0"/>
-          <w:szCs w:val="24"/>
-        </w:rPr>
-      </w:pPr>
-      <w:r>
-        <w:rPr>
-          <w:rFonts w:ascii="Times New Roman" w:eastAsiaTheme="minorHAnsi" w:hAnsi="Times New Roman"/>
-          <w:b/>
-          <w:bCs/>
-          <w:position w:val="0"/>
-          <w:szCs w:val="24"/>
-          <w:u w:val="single"/>
-        </w:rPr>
-        <w:t>RESPONSE</w:t>
-      </w:r>
-      <w:r>
-        <w:rPr>
-          <w:rFonts w:ascii="Times New Roman" w:eastAsiaTheme="minorHAnsi" w:hAnsi="Times New Roman"/>
-          <w:b/>
-          <w:bCs/>
-          <w:position w:val="0"/>
-          <w:szCs w:val="24"/>
-        </w:rPr>
-        <w:t>:</w:t>
-      </w:r>
-    </w:p>
-    <w:p>
-      <w:pPr>
-        <w:rPr>
-          <w:rFonts w:ascii="Times New Roman" w:eastAsiaTheme="minorHAnsi" w:hAnsi="Times New Roman"/>
-          <w:b/>
-          <w:szCs w:val="24"/>
-        </w:rPr>
-      </w:pPr>
-      <w:r>
-        <w:rPr>
-          <w:rFonts w:ascii="Times New Roman" w:eastAsiaTheme="minorHAnsi" w:hAnsi="Times New Roman"/>
-          <w:b/>
-          <w:szCs w:val="24"/>
-          <w:u w:val="single"/>
-        </w:rPr>
-        <w:t>FORM INTERROGATORY NO. 8.2</w:t>
-      </w:r>
-      <w:r>
-        <w:rPr>
-          <w:rFonts w:ascii="Times New Roman" w:eastAsiaTheme="minorHAnsi" w:hAnsi="Times New Roman"/>
-          <w:b/>
-          <w:szCs w:val="24"/>
-        </w:rPr>
-        <w:t xml:space="preserve">: </w:t>
-      </w:r>
-    </w:p>
-    <w:p>
-      <w:pPr>
-        <w:autoSpaceDE w:val="0"/>
-        <w:autoSpaceDN w:val="0"/>
-        <w:adjustRightInd w:val="0"/>
-        <w:rPr>
-          <w:rFonts w:ascii="Times New Roman" w:eastAsiaTheme="minorHAnsi" w:hAnsi="Times New Roman"/>
-          <w:szCs w:val="24"/>
-        </w:rPr>
-      </w:pPr>
-      <w:r>
-        <w:rPr>
-          <w:rFonts w:ascii="Times New Roman" w:eastAsiaTheme="minorHAnsi" w:hAnsi="Times New Roman"/>
-          <w:b/>
-          <w:bCs/>
-          <w:szCs w:val="24"/>
-          <w:u w:val="single"/>
-        </w:rPr>
-        <w:t>RESPONSE</w:t>
-      </w:r>
-      <w:r>
-        <w:rPr>
-          <w:rFonts w:ascii="Times New Roman" w:eastAsiaTheme="minorHAnsi" w:hAnsi="Times New Roman"/>
-          <w:b/>
-          <w:bCs/>
-          <w:szCs w:val="24"/>
-        </w:rPr>
-        <w:t xml:space="preserve">: </w:t>
-      </w:r>
-    </w:p>
-    <w:p>
-      <w:pPr>
-        <w:rPr>
-          <w:rFonts w:ascii="Times New Roman" w:eastAsiaTheme="minorHAnsi" w:hAnsi="Times New Roman"/>
-          <w:b/>
-          <w:szCs w:val="24"/>
-        </w:rPr>
-      </w:pPr>
-      <w:r>
-        <w:rPr>
-          <w:rFonts w:ascii="Times New Roman" w:eastAsiaTheme="minorHAnsi" w:hAnsi="Times New Roman"/>
-          <w:b/>
-          <w:szCs w:val="24"/>
-          <w:u w:val="single"/>
-        </w:rPr>
-        <w:t>FORM INTERROGATORY NO. 8.3</w:t>
-      </w:r>
-      <w:r>
-        <w:rPr>
-          <w:rFonts w:ascii="Times New Roman" w:eastAsiaTheme="minorHAnsi" w:hAnsi="Times New Roman"/>
-          <w:b/>
-          <w:szCs w:val="24"/>
-        </w:rPr>
-        <w:t xml:space="preserve">: </w:t>
-      </w:r>
-    </w:p>
-    <w:p>
-      <w:pPr>
-        <w:autoSpaceDE w:val="0"/>
-        <w:autoSpaceDN w:val="0"/>
-        <w:adjustRightInd w:val="0"/>
-        <w:rPr>
-          <w:rFonts w:ascii="Times New Roman" w:eastAsiaTheme="minorHAnsi" w:hAnsi="Times New Roman"/>
-          <w:b/>
-          <w:bCs/>
-          <w:szCs w:val="24"/>
-        </w:rPr>
-      </w:pPr>
-      <w:r>
-        <w:rPr>
-          <w:rFonts w:ascii="Times New Roman" w:eastAsiaTheme="minorHAnsi" w:hAnsi="Times New Roman"/>
-          <w:b/>
-          <w:bCs/>
-          <w:szCs w:val="24"/>
-          <w:u w:val="single"/>
-        </w:rPr>
-        <w:t>RESPONSE</w:t>
-      </w:r>
-      <w:r>
-        <w:rPr>
-          <w:rFonts w:ascii="Times New Roman" w:eastAsiaTheme="minorHAnsi" w:hAnsi="Times New Roman"/>
-          <w:b/>
-          <w:bCs/>
-          <w:szCs w:val="24"/>
-        </w:rPr>
-        <w:t xml:space="preserve">: </w:t>
-      </w:r>
-    </w:p>
-    <w:p>
-      <w:pPr>
-        <w:rPr>
-          <w:rFonts w:ascii="Times New Roman" w:eastAsiaTheme="minorHAnsi" w:hAnsi="Times New Roman"/>
-          <w:b/>
-          <w:szCs w:val="24"/>
-        </w:rPr>
-      </w:pPr>
-      <w:r>
-        <w:rPr>
-          <w:rFonts w:ascii="Times New Roman" w:eastAsiaTheme="minorHAnsi" w:hAnsi="Times New Roman"/>
-          <w:b/>
-          <w:szCs w:val="24"/>
-          <w:u w:val="single"/>
-        </w:rPr>
-        <w:t>FORM INTERROGATORY NO. 8.4</w:t>
-      </w:r>
-      <w:r>
-        <w:rPr>
-          <w:rFonts w:ascii="Times New Roman" w:eastAsiaTheme="minorHAnsi" w:hAnsi="Times New Roman"/>
-          <w:b/>
-          <w:szCs w:val="24"/>
-        </w:rPr>
-        <w:t>:</w:t>
-      </w:r>
-    </w:p>
-    <w:p>
-      <w:pPr>
-        <w:autoSpaceDE w:val="0"/>
-        <w:autoSpaceDN w:val="0"/>
-        <w:adjustRightInd w:val="0"/>
-        <w:rPr>
-          <w:rFonts w:ascii="Times New Roman" w:eastAsiaTheme="minorHAnsi" w:hAnsi="Times New Roman"/>
-          <w:b/>
-          <w:bCs/>
-          <w:szCs w:val="24"/>
-        </w:rPr>
-      </w:pPr>
-      <w:r>
-        <w:rPr>
-          <w:rFonts w:ascii="Times New Roman" w:eastAsiaTheme="minorHAnsi" w:hAnsi="Times New Roman"/>
-          <w:b/>
-          <w:bCs/>
-          <w:szCs w:val="24"/>
-          <w:u w:val="single"/>
-        </w:rPr>
-        <w:t>RESPONSE</w:t>
-      </w:r>
-      <w:r>
-        <w:rPr>
-          <w:rFonts w:ascii="Times New Roman" w:eastAsiaTheme="minorHAnsi" w:hAnsi="Times New Roman"/>
-          <w:b/>
-          <w:bCs/>
-          <w:szCs w:val="24"/>
-        </w:rPr>
-        <w:t>:</w:t>
-      </w:r>
-    </w:p>
-    <w:p>
-      <w:pPr>
-        <w:rPr>
-          <w:rFonts w:ascii="Times New Roman" w:eastAsiaTheme="minorHAnsi" w:hAnsi="Times New Roman"/>
-          <w:b/>
-          <w:szCs w:val="24"/>
-        </w:rPr>
-      </w:pPr>
-      <w:r>
-        <w:rPr>
-          <w:rFonts w:ascii="Times New Roman" w:eastAsiaTheme="minorHAnsi" w:hAnsi="Times New Roman"/>
-          <w:b/>
-          <w:szCs w:val="24"/>
-          <w:u w:val="single"/>
-        </w:rPr>
-        <w:t>FORM INTERROGATORY NO. 8.5</w:t>
-      </w:r>
-      <w:r>
-        <w:rPr>
-          <w:rFonts w:ascii="Times New Roman" w:eastAsiaTheme="minorHAnsi" w:hAnsi="Times New Roman"/>
-          <w:b/>
-          <w:szCs w:val="24"/>
-        </w:rPr>
-        <w:t xml:space="preserve">: </w:t>
-      </w:r>
-    </w:p>
-    <w:p>
-      <w:pPr>
-        <w:autoSpaceDE w:val="0"/>
-        <w:autoSpaceDN w:val="0"/>
-        <w:adjustRightInd w:val="0"/>
-        <w:rPr>
-          <w:rFonts w:ascii="Times New Roman" w:eastAsiaTheme="minorHAnsi" w:hAnsi="Times New Roman"/>
-          <w:b/>
-          <w:bCs/>
-          <w:szCs w:val="24"/>
-        </w:rPr>
-      </w:pPr>
-      <w:r>
-        <w:rPr>
-          <w:rFonts w:ascii="Times New Roman" w:eastAsiaTheme="minorHAnsi" w:hAnsi="Times New Roman"/>
-          <w:b/>
-          <w:bCs/>
-          <w:szCs w:val="24"/>
-          <w:u w:val="single"/>
-        </w:rPr>
-        <w:t>RESPONSE</w:t>
-      </w:r>
-      <w:r>
-        <w:rPr>
-          <w:rFonts w:ascii="Times New Roman" w:eastAsiaTheme="minorHAnsi" w:hAnsi="Times New Roman"/>
-          <w:b/>
-          <w:bCs/>
-          <w:szCs w:val="24"/>
-        </w:rPr>
-        <w:t xml:space="preserve">: </w:t>
-      </w:r>
-    </w:p>
-    <w:p>
-      <w:pPr>
-        <w:rPr>
-          <w:rFonts w:ascii="Times New Roman" w:eastAsiaTheme="minorHAnsi" w:hAnsi="Times New Roman"/>
-          <w:b/>
-          <w:szCs w:val="24"/>
-        </w:rPr>
-      </w:pPr>
-      <w:r>
-        <w:rPr>
-          <w:rFonts w:ascii="Times New Roman" w:eastAsiaTheme="minorHAnsi" w:hAnsi="Times New Roman"/>
-          <w:b/>
-          <w:szCs w:val="24"/>
-          <w:u w:val="single"/>
-        </w:rPr>
-        <w:t>FORM INTERROGATORY NO. 8.6</w:t>
-      </w:r>
-      <w:r>
-        <w:rPr>
-          <w:rFonts w:ascii="Times New Roman" w:eastAsiaTheme="minorHAnsi" w:hAnsi="Times New Roman"/>
-          <w:b/>
-          <w:szCs w:val="24"/>
-        </w:rPr>
-        <w:t xml:space="preserve">: </w:t>
-      </w:r>
-    </w:p>
-    <w:p>
-      <w:pPr>
-        <w:autoSpaceDE w:val="0"/>
-        <w:autoSpaceDN w:val="0"/>
-        <w:adjustRightInd w:val="0"/>
-        <w:rPr>
-          <w:rFonts w:ascii="Times New Roman" w:eastAsiaTheme="minorHAnsi" w:hAnsi="Times New Roman"/>
-          <w:bCs/>
-          <w:szCs w:val="24"/>
-        </w:rPr>
-      </w:pPr>
-      <w:r>
-        <w:rPr>
-          <w:rFonts w:ascii="Times New Roman" w:eastAsiaTheme="minorHAnsi" w:hAnsi="Times New Roman"/>
-          <w:b/>
-          <w:bCs/>
-          <w:szCs w:val="24"/>
-          <w:u w:val="single"/>
-        </w:rPr>
-        <w:t>RESPONSE</w:t>
-      </w:r>
-      <w:r>
-        <w:rPr>
-          <w:rFonts w:ascii="Times New Roman" w:eastAsiaTheme="minorHAnsi" w:hAnsi="Times New Roman"/>
-          <w:b/>
-          <w:bCs/>
-          <w:szCs w:val="24"/>
-        </w:rPr>
-        <w:t>:</w:t>
-      </w:r>
-    </w:p>
-    <w:p>
-      <w:pPr>
-        <w:rPr>
-          <w:rFonts w:ascii="Times New Roman" w:eastAsiaTheme="minorHAnsi" w:hAnsi="Times New Roman"/>
-          <w:b/>
-          <w:szCs w:val="24"/>
-        </w:rPr>
-      </w:pPr>
-      <w:r>
-        <w:rPr>
-          <w:rFonts w:ascii="Times New Roman" w:eastAsiaTheme="minorHAnsi" w:hAnsi="Times New Roman"/>
-          <w:b/>
-          <w:szCs w:val="24"/>
-          <w:u w:val="single"/>
-        </w:rPr>
-        <w:t>FORM INTERROGATORY NO. 8.7</w:t>
-      </w:r>
-      <w:r>
-        <w:rPr>
-          <w:rFonts w:ascii="Times New Roman" w:eastAsiaTheme="minorHAnsi" w:hAnsi="Times New Roman"/>
-          <w:b/>
-          <w:szCs w:val="24"/>
-        </w:rPr>
-        <w:t xml:space="preserve">: </w:t>
-      </w:r>
-    </w:p>
-    <w:p>
-      <w:pPr>
-        <w:autoSpaceDE w:val="0"/>
-        <w:autoSpaceDN w:val="0"/>
-        <w:adjustRightInd w:val="0"/>
-        <w:rPr>
-          <w:rFonts w:ascii="Times New Roman" w:eastAsiaTheme="minorHAnsi" w:hAnsi="Times New Roman"/>
-          <w:b/>
-          <w:bCs/>
-          <w:szCs w:val="24"/>
-        </w:rPr>
-      </w:pPr>
-      <w:r>
-        <w:rPr>
-          <w:rFonts w:ascii="Times New Roman" w:eastAsiaTheme="minorHAnsi" w:hAnsi="Times New Roman"/>
-          <w:b/>
-          <w:bCs/>
-          <w:szCs w:val="24"/>
-          <w:u w:val="single"/>
-        </w:rPr>
-        <w:lastRenderedPageBreak/>
-        <w:t>RESPONSE</w:t>
-      </w:r>
-      <w:r>
-        <w:rPr>
-          <w:rFonts w:ascii="Times New Roman" w:eastAsiaTheme="minorHAnsi" w:hAnsi="Times New Roman"/>
-          <w:b/>
-          <w:bCs/>
-          <w:szCs w:val="24"/>
-        </w:rPr>
-        <w:t>:</w:t>
-      </w:r>
-    </w:p>
-    <w:p>
-      <w:pPr>
-        <w:rPr>
-          <w:rFonts w:ascii="Times New Roman" w:eastAsiaTheme="minorHAnsi" w:hAnsi="Times New Roman"/>
-          <w:b/>
-          <w:szCs w:val="24"/>
-        </w:rPr>
-      </w:pPr>
-      <w:r>
-        <w:rPr>
-          <w:rFonts w:ascii="Times New Roman" w:eastAsiaTheme="minorHAnsi" w:hAnsi="Times New Roman"/>
-          <w:b/>
-          <w:szCs w:val="24"/>
-          <w:u w:val="single"/>
-        </w:rPr>
-        <w:t>FORM INTERROGATORY NO. 8.8</w:t>
-      </w:r>
-      <w:r>
-        <w:rPr>
-          <w:rFonts w:ascii="Times New Roman" w:eastAsiaTheme="minorHAnsi" w:hAnsi="Times New Roman"/>
-          <w:b/>
-          <w:szCs w:val="24"/>
-        </w:rPr>
-        <w:t xml:space="preserve">: </w:t>
-      </w:r>
-    </w:p>
-    <w:p>
-      <w:pPr>
-        <w:autoSpaceDE w:val="0"/>
-        <w:autoSpaceDN w:val="0"/>
-        <w:adjustRightInd w:val="0"/>
-        <w:rPr>
-          <w:rFonts w:ascii="Times New Roman" w:eastAsiaTheme="minorHAnsi" w:hAnsi="Times New Roman"/>
-          <w:b/>
-          <w:bCs/>
-          <w:szCs w:val="24"/>
-        </w:rPr>
-      </w:pPr>
-      <w:r>
-        <w:rPr>
-          <w:rFonts w:ascii="Times New Roman" w:eastAsiaTheme="minorHAnsi" w:hAnsi="Times New Roman"/>
-          <w:b/>
-          <w:bCs/>
-          <w:szCs w:val="24"/>
-          <w:u w:val="single"/>
-        </w:rPr>
-        <w:t>RESPONSE</w:t>
-      </w:r>
-      <w:r>
-        <w:rPr>
-          <w:rFonts w:ascii="Times New Roman" w:eastAsiaTheme="minorHAnsi" w:hAnsi="Times New Roman"/>
-          <w:b/>
-          <w:bCs/>
-          <w:szCs w:val="24"/>
-        </w:rPr>
-        <w:t>:</w:t>
-      </w:r>
-    </w:p>
-    <w:p>
-      <w:pPr>
-        <w:rPr>
-          <w:rFonts w:ascii="Times New Roman" w:eastAsiaTheme="minorHAnsi" w:hAnsi="Times New Roman"/>
-          <w:b/>
-          <w:position w:val="0"/>
-          <w:szCs w:val="24"/>
-        </w:rPr>
-      </w:pPr>
-      <w:r>
-        <w:rPr>
-          <w:rFonts w:ascii="Times New Roman" w:eastAsiaTheme="minorHAnsi" w:hAnsi="Times New Roman"/>
-          <w:b/>
-          <w:position w:val="0"/>
-          <w:szCs w:val="24"/>
-          <w:u w:val="single"/>
-        </w:rPr>
-        <w:t>FORM INTERROGATORY NO. 9.1</w:t>
-      </w:r>
-      <w:r>
-        <w:rPr>
-          <w:rFonts w:ascii="Times New Roman" w:eastAsiaTheme="minorHAnsi" w:hAnsi="Times New Roman"/>
-          <w:b/>
-          <w:position w:val="0"/>
-          <w:szCs w:val="24"/>
-        </w:rPr>
-        <w:t xml:space="preserve">: </w:t>
-      </w:r>
-    </w:p>
-    <w:p>
-      <w:pPr>
-        <w:autoSpaceDE w:val="0"/>
-        <w:autoSpaceDN w:val="0"/>
-        <w:adjustRightInd w:val="0"/>
-        <w:rPr>
-          <w:rFonts w:ascii="Times New Roman" w:eastAsiaTheme="minorHAnsi" w:hAnsi="Times New Roman"/>
-          <w:b/>
-          <w:bCs/>
-          <w:position w:val="0"/>
-          <w:szCs w:val="24"/>
-        </w:rPr>
-      </w:pPr>
-      <w:r>
-        <w:rPr>
-          <w:rFonts w:ascii="Times New Roman" w:eastAsiaTheme="minorHAnsi" w:hAnsi="Times New Roman"/>
-          <w:b/>
-          <w:bCs/>
-          <w:position w:val="0"/>
-          <w:szCs w:val="24"/>
-          <w:u w:val="single"/>
-        </w:rPr>
-        <w:t>RESPONSE</w:t>
-      </w:r>
-      <w:r>
-        <w:rPr>
-          <w:rFonts w:ascii="Times New Roman" w:eastAsiaTheme="minorHAnsi" w:hAnsi="Times New Roman"/>
-          <w:b/>
-          <w:bCs/>
-          <w:position w:val="0"/>
-          <w:szCs w:val="24"/>
-        </w:rPr>
-        <w:t>:</w:t>
-      </w:r>
-    </w:p>
-    <w:p>
-      <w:pPr>
-        <w:rPr>
-          <w:rFonts w:ascii="Times New Roman" w:eastAsiaTheme="minorHAnsi" w:hAnsi="Times New Roman"/>
-          <w:b/>
-          <w:position w:val="0"/>
-          <w:szCs w:val="24"/>
-        </w:rPr>
-      </w:pPr>
-      <w:r>
-        <w:rPr>
-          <w:rFonts w:ascii="Times New Roman" w:eastAsiaTheme="minorHAnsi" w:hAnsi="Times New Roman"/>
-          <w:b/>
-          <w:position w:val="0"/>
-          <w:szCs w:val="24"/>
-          <w:u w:val="single"/>
-        </w:rPr>
-        <w:t>FORM INTERROGATORY NO. 9.2</w:t>
-      </w:r>
-      <w:r>
-        <w:rPr>
-          <w:rFonts w:ascii="Times New Roman" w:eastAsiaTheme="minorHAnsi" w:hAnsi="Times New Roman"/>
-          <w:b/>
-          <w:position w:val="0"/>
-          <w:szCs w:val="24"/>
-        </w:rPr>
-        <w:t xml:space="preserve">: </w:t>
-      </w:r>
-    </w:p>
-    <w:p>
-      <w:pPr>
-        <w:autoSpaceDE w:val="0"/>
-        <w:autoSpaceDN w:val="0"/>
-        <w:adjustRightInd w:val="0"/>
-        <w:rPr>
-          <w:rFonts w:ascii="Times New Roman" w:eastAsiaTheme="minorHAnsi" w:hAnsi="Times New Roman"/>
-          <w:b/>
-          <w:bCs/>
-          <w:position w:val="0"/>
-          <w:szCs w:val="24"/>
-        </w:rPr>
-      </w:pPr>
-      <w:r>
-        <w:rPr>
-          <w:rFonts w:ascii="Times New Roman" w:eastAsiaTheme="minorHAnsi" w:hAnsi="Times New Roman"/>
-          <w:b/>
-          <w:bCs/>
-          <w:position w:val="0"/>
-          <w:szCs w:val="24"/>
-          <w:u w:val="single"/>
-        </w:rPr>
-        <w:t>RESPONSE</w:t>
-      </w:r>
-      <w:r>
-        <w:rPr>
-          <w:rFonts w:ascii="Times New Roman" w:eastAsiaTheme="minorHAnsi" w:hAnsi="Times New Roman"/>
-          <w:b/>
-          <w:bCs/>
-          <w:position w:val="0"/>
-          <w:szCs w:val="24"/>
-        </w:rPr>
-        <w:t>:</w:t>
-      </w:r>
-    </w:p>
-    <w:p>
-      <w:pPr>
-        <w:rPr>
-          <w:rFonts w:ascii="Times New Roman" w:eastAsiaTheme="minorHAnsi" w:hAnsi="Times New Roman"/>
-          <w:b/>
-          <w:position w:val="0"/>
-          <w:szCs w:val="24"/>
-        </w:rPr>
-      </w:pPr>
-      <w:r>
-        <w:rPr>
-          <w:rFonts w:ascii="Times New Roman" w:eastAsiaTheme="minorHAnsi" w:hAnsi="Times New Roman"/>
-          <w:b/>
-          <w:position w:val="0"/>
-          <w:szCs w:val="24"/>
-          <w:u w:val="single"/>
-        </w:rPr>
-        <w:t>FORM INTERROGATORY NO. 10.1</w:t>
-      </w:r>
-      <w:r>
-        <w:rPr>
-          <w:rFonts w:ascii="Times New Roman" w:eastAsiaTheme="minorHAnsi" w:hAnsi="Times New Roman"/>
-          <w:b/>
-          <w:position w:val="0"/>
-          <w:szCs w:val="24"/>
-        </w:rPr>
-        <w:t>:</w:t>
-      </w:r>
-    </w:p>
-    <w:p>
-      <w:pPr>
-        <w:autoSpaceDE w:val="0"/>
-        <w:autoSpaceDN w:val="0"/>
-        <w:adjustRightInd w:val="0"/>
-        <w:rPr>
-          <w:rFonts w:ascii="Times New Roman" w:eastAsiaTheme="minorHAnsi" w:hAnsi="Times New Roman"/>
-          <w:position w:val="0"/>
-          <w:szCs w:val="24"/>
-        </w:rPr>
-      </w:pPr>
-      <w:r>
-        <w:rPr>
-          <w:rFonts w:ascii="Times New Roman" w:eastAsiaTheme="minorHAnsi" w:hAnsi="Times New Roman"/>
-          <w:b/>
-          <w:bCs/>
-          <w:position w:val="0"/>
-          <w:szCs w:val="24"/>
-          <w:u w:val="single"/>
-        </w:rPr>
-        <w:t>RESPONSE</w:t>
-      </w:r>
-      <w:r>
-        <w:rPr>
-          <w:rFonts w:ascii="Times New Roman" w:eastAsiaTheme="minorHAnsi" w:hAnsi="Times New Roman"/>
-          <w:b/>
-          <w:bCs/>
-          <w:position w:val="0"/>
-          <w:szCs w:val="24"/>
-        </w:rPr>
-        <w:t xml:space="preserve">: </w:t>
-      </w:r>
-    </w:p>
-    <w:p>
-      <w:pPr>
-        <w:rPr>
-          <w:rFonts w:ascii="Times New Roman" w:eastAsiaTheme="minorHAnsi" w:hAnsi="Times New Roman"/>
-          <w:b/>
-          <w:position w:val="0"/>
-          <w:szCs w:val="24"/>
-        </w:rPr>
-      </w:pPr>
-      <w:r>
-        <w:rPr>
-          <w:rFonts w:ascii="Times New Roman" w:eastAsiaTheme="minorHAnsi" w:hAnsi="Times New Roman"/>
-          <w:b/>
-          <w:position w:val="0"/>
-          <w:szCs w:val="24"/>
-          <w:u w:val="single"/>
-        </w:rPr>
-        <w:t>FORM INTERROGATORY NO. 10.2</w:t>
-      </w:r>
-      <w:r>
-        <w:rPr>
-          <w:rFonts w:ascii="Times New Roman" w:eastAsiaTheme="minorHAnsi" w:hAnsi="Times New Roman"/>
-          <w:b/>
-          <w:position w:val="0"/>
-          <w:szCs w:val="24"/>
-        </w:rPr>
-        <w:t xml:space="preserve">: </w:t>
-      </w:r>
-    </w:p>
-    <w:p>
-      <w:pPr>
-        <w:autoSpaceDE w:val="0"/>
-        <w:autoSpaceDN w:val="0"/>
-        <w:adjustRightInd w:val="0"/>
-        <w:rPr>
-          <w:rFonts w:ascii="Times New Roman" w:eastAsiaTheme="minorHAnsi" w:hAnsi="Times New Roman"/>
-          <w:bCs/>
-          <w:position w:val="0"/>
-          <w:szCs w:val="24"/>
-        </w:rPr>
-      </w:pPr>
-      <w:r>
-        <w:rPr>
-          <w:rFonts w:ascii="Times New Roman" w:eastAsiaTheme="minorHAnsi" w:hAnsi="Times New Roman"/>
-          <w:b/>
-          <w:bCs/>
-          <w:position w:val="0"/>
-          <w:szCs w:val="24"/>
-          <w:u w:val="single"/>
-        </w:rPr>
-        <w:t>RESPONSE</w:t>
-      </w:r>
-      <w:r>
-        <w:rPr>
-          <w:rFonts w:ascii="Times New Roman" w:eastAsiaTheme="minorHAnsi" w:hAnsi="Times New Roman"/>
-          <w:b/>
-          <w:bCs/>
-          <w:position w:val="0"/>
-          <w:szCs w:val="24"/>
-        </w:rPr>
-        <w:t>:</w:t>
-      </w:r>
-    </w:p>
-    <w:p>
-      <w:pPr>
-        <w:rPr>
-          <w:rFonts w:ascii="Times New Roman" w:eastAsiaTheme="minorHAnsi" w:hAnsi="Times New Roman"/>
-          <w:b/>
-          <w:position w:val="0"/>
-          <w:szCs w:val="24"/>
-        </w:rPr>
-      </w:pPr>
-      <w:r>
-        <w:rPr>
-          <w:rFonts w:ascii="Times New Roman" w:eastAsiaTheme="minorHAnsi" w:hAnsi="Times New Roman"/>
-          <w:b/>
-          <w:position w:val="0"/>
-          <w:szCs w:val="24"/>
-          <w:u w:val="single"/>
-        </w:rPr>
-        <w:t>FORM INTERROGATORY NO. 10.3</w:t>
-      </w:r>
-      <w:r>
-        <w:rPr>
-          <w:rFonts w:ascii="Times New Roman" w:eastAsiaTheme="minorHAnsi" w:hAnsi="Times New Roman"/>
-          <w:b/>
-          <w:position w:val="0"/>
-          <w:szCs w:val="24"/>
-        </w:rPr>
-        <w:t>:</w:t>
-      </w:r>
-    </w:p>
-    <w:p>
-      <w:pPr>
-        <w:autoSpaceDE w:val="0"/>
-        <w:autoSpaceDN w:val="0"/>
-        <w:adjustRightInd w:val="0"/>
-        <w:rPr>
-          <w:rFonts w:ascii="Times New Roman" w:eastAsiaTheme="minorHAnsi" w:hAnsi="Times New Roman"/>
-          <w:b/>
-          <w:bCs/>
-          <w:position w:val="0"/>
-          <w:szCs w:val="24"/>
-        </w:rPr>
-      </w:pPr>
-      <w:r>
-        <w:rPr>
-          <w:rFonts w:ascii="Times New Roman" w:eastAsiaTheme="minorHAnsi" w:hAnsi="Times New Roman"/>
-          <w:b/>
-          <w:bCs/>
-          <w:position w:val="0"/>
-          <w:szCs w:val="24"/>
-          <w:u w:val="single"/>
-        </w:rPr>
-        <w:t>RESPONSE</w:t>
-      </w:r>
-      <w:r>
-        <w:rPr>
-          <w:rFonts w:ascii="Times New Roman" w:eastAsiaTheme="minorHAnsi" w:hAnsi="Times New Roman"/>
-          <w:b/>
-          <w:bCs/>
-          <w:position w:val="0"/>
-          <w:szCs w:val="24"/>
-        </w:rPr>
-        <w:t xml:space="preserve">: </w:t>
-      </w:r>
-    </w:p>
-    <w:p>
-      <w:pPr>
-        <w:rPr>
-          <w:rFonts w:ascii="Times New Roman" w:eastAsiaTheme="minorHAnsi" w:hAnsi="Times New Roman"/>
-          <w:b/>
-          <w:position w:val="0"/>
-          <w:szCs w:val="24"/>
-        </w:rPr>
-      </w:pPr>
-      <w:r>
-        <w:rPr>
-          <w:rFonts w:ascii="Times New Roman" w:eastAsiaTheme="minorHAnsi" w:hAnsi="Times New Roman"/>
-          <w:b/>
-          <w:position w:val="0"/>
-          <w:szCs w:val="24"/>
-          <w:u w:val="single"/>
-        </w:rPr>
-        <w:t>FORM INTERROGATORY NO. 11.1</w:t>
-      </w:r>
-      <w:r>
-        <w:rPr>
-          <w:rFonts w:ascii="Times New Roman" w:eastAsiaTheme="minorHAnsi" w:hAnsi="Times New Roman"/>
-          <w:b/>
-          <w:position w:val="0"/>
-          <w:szCs w:val="24"/>
-        </w:rPr>
-        <w:t xml:space="preserve">: </w:t>
-      </w:r>
-    </w:p>
-    <w:p>
-      <w:pPr>
-        <w:autoSpaceDE w:val="0"/>
-        <w:autoSpaceDN w:val="0"/>
-        <w:adjustRightInd w:val="0"/>
-        <w:rPr>
-          <w:rFonts w:ascii="Times New Roman" w:eastAsiaTheme="minorHAnsi" w:hAnsi="Times New Roman"/>
-          <w:b/>
-          <w:bCs/>
-          <w:position w:val="0"/>
-          <w:szCs w:val="24"/>
-        </w:rPr>
-      </w:pPr>
-      <w:r>
-        <w:rPr>
-          <w:rFonts w:ascii="Times New Roman" w:eastAsiaTheme="minorHAnsi" w:hAnsi="Times New Roman"/>
-          <w:b/>
-          <w:bCs/>
-          <w:position w:val="0"/>
-          <w:szCs w:val="24"/>
-          <w:u w:val="single"/>
-        </w:rPr>
-        <w:t>RESPONSE</w:t>
-      </w:r>
-      <w:r>
-        <w:rPr>
-          <w:rFonts w:ascii="Times New Roman" w:eastAsiaTheme="minorHAnsi" w:hAnsi="Times New Roman"/>
-          <w:b/>
-          <w:bCs/>
-          <w:position w:val="0"/>
-          <w:szCs w:val="24"/>
-        </w:rPr>
-        <w:t xml:space="preserve">: </w:t>
-      </w:r>
-    </w:p>
-    <w:p>
-      <w:pPr>
-        <w:rPr>
-          <w:rFonts w:ascii="Times New Roman" w:eastAsiaTheme="minorHAnsi" w:hAnsi="Times New Roman"/>
-          <w:b/>
-          <w:position w:val="0"/>
-          <w:szCs w:val="24"/>
-        </w:rPr>
-      </w:pPr>
-      <w:r>
-        <w:rPr>
-          <w:rFonts w:ascii="Times New Roman" w:eastAsiaTheme="minorHAnsi" w:hAnsi="Times New Roman"/>
-          <w:b/>
-          <w:position w:val="0"/>
-          <w:szCs w:val="24"/>
-          <w:u w:val="single"/>
-        </w:rPr>
-        <w:t>FORM INTERROGATORY NO. 11.2</w:t>
-      </w:r>
-      <w:r>
-        <w:rPr>
-          <w:rFonts w:ascii="Times New Roman" w:eastAsiaTheme="minorHAnsi" w:hAnsi="Times New Roman"/>
-          <w:b/>
-          <w:position w:val="0"/>
-          <w:szCs w:val="24"/>
-        </w:rPr>
-        <w:t xml:space="preserve">: </w:t>
-      </w:r>
-    </w:p>
-    <w:p>
-      <w:pPr>
-        <w:rPr>
-          <w:rFonts w:ascii="Times New Roman" w:eastAsiaTheme="minorHAnsi" w:hAnsi="Times New Roman"/>
-          <w:b/>
-          <w:bCs/>
-          <w:position w:val="0"/>
-          <w:szCs w:val="24"/>
-        </w:rPr>
-      </w:pPr>
-      <w:r>
-        <w:rPr>
-          <w:rFonts w:ascii="Times New Roman" w:eastAsiaTheme="minorHAnsi" w:hAnsi="Times New Roman"/>
-          <w:b/>
-          <w:bCs/>
-          <w:position w:val="0"/>
-          <w:szCs w:val="24"/>
-          <w:u w:val="single"/>
-        </w:rPr>
-        <w:t>RESPONSE</w:t>
-      </w:r>
-      <w:r>
-        <w:rPr>
-          <w:rFonts w:ascii="Times New Roman" w:eastAsiaTheme="minorHAnsi" w:hAnsi="Times New Roman"/>
-          <w:b/>
-          <w:bCs/>
-          <w:position w:val="0"/>
-          <w:szCs w:val="24"/>
-        </w:rPr>
-        <w:t>:</w:t>
-      </w:r>
-      <w:bookmarkStart w:id="7" w:name="_Hlk46140922"/>
-    </w:p>
-    <w:p>
-      <w:pPr>
-        <w:rPr>
-          <w:rFonts w:ascii="Times New Roman" w:eastAsiaTheme="minorHAnsi" w:hAnsi="Times New Roman"/>
-          <w:b/>
-          <w:position w:val="0"/>
-          <w:szCs w:val="24"/>
-        </w:rPr>
-      </w:pPr>
-      <w:r>
-        <w:rPr>
-          <w:rFonts w:ascii="Times New Roman" w:eastAsiaTheme="minorHAnsi" w:hAnsi="Times New Roman"/>
-          <w:b/>
-          <w:position w:val="0"/>
-          <w:szCs w:val="24"/>
-          <w:u w:val="single"/>
-        </w:rPr>
-        <w:t>FORM INTERROGATORY NO. 12.1</w:t>
-      </w:r>
-      <w:r>
-        <w:rPr>
-          <w:rFonts w:ascii="Times New Roman" w:eastAsiaTheme="minorHAnsi" w:hAnsi="Times New Roman"/>
-          <w:b/>
-          <w:position w:val="0"/>
-          <w:szCs w:val="24"/>
-        </w:rPr>
-        <w:t xml:space="preserve">: </w:t>
-      </w:r>
-    </w:p>
-    <w:p>
-      <w:pPr>
-        <w:tabs>
-          <w:tab w:val="left" w:pos="1905"/>
-        </w:tabs>
-        <w:autoSpaceDE w:val="0"/>
-        <w:autoSpaceDN w:val="0"/>
-        <w:adjustRightInd w:val="0"/>
-        <w:rPr>
-          <w:rFonts w:ascii="Times New Roman" w:eastAsiaTheme="minorHAnsi" w:hAnsi="Times New Roman"/>
-          <w:position w:val="0"/>
-          <w:szCs w:val="24"/>
-        </w:rPr>
-      </w:pPr>
-      <w:r>
-        <w:rPr>
-          <w:rFonts w:ascii="Times New Roman" w:eastAsiaTheme="minorHAnsi" w:hAnsi="Times New Roman"/>
-          <w:b/>
-          <w:bCs/>
-          <w:position w:val="0"/>
-          <w:szCs w:val="24"/>
-          <w:u w:val="single"/>
-        </w:rPr>
-        <w:t>RESPONSE</w:t>
-      </w:r>
-      <w:r>
-        <w:rPr>
-          <w:rFonts w:ascii="Times New Roman" w:eastAsiaTheme="minorHAnsi" w:hAnsi="Times New Roman"/>
-          <w:b/>
-          <w:bCs/>
-          <w:position w:val="0"/>
-          <w:szCs w:val="24"/>
-        </w:rPr>
-        <w:t>:</w:t>
-      </w:r>
-    </w:p>
-    <w:bookmarkEnd w:id="7"/>
-    <w:p>
-      <w:pPr>
-        <w:rPr>
-          <w:rFonts w:ascii="Times New Roman" w:eastAsiaTheme="minorHAnsi" w:hAnsi="Times New Roman"/>
-          <w:b/>
-          <w:position w:val="0"/>
-          <w:szCs w:val="24"/>
-        </w:rPr>
-      </w:pPr>
-      <w:r>
-        <w:rPr>
-          <w:rFonts w:ascii="Times New Roman" w:eastAsiaTheme="minorHAnsi" w:hAnsi="Times New Roman"/>
-          <w:b/>
-          <w:position w:val="0"/>
-          <w:szCs w:val="24"/>
-          <w:u w:val="single"/>
-        </w:rPr>
-        <w:t>FORM INTERROGATORY NO. 12.2</w:t>
-      </w:r>
-      <w:r>
-        <w:rPr>
-          <w:rFonts w:ascii="Times New Roman" w:eastAsiaTheme="minorHAnsi" w:hAnsi="Times New Roman"/>
-          <w:b/>
-          <w:position w:val="0"/>
-          <w:szCs w:val="24"/>
-        </w:rPr>
-        <w:t xml:space="preserve">: </w:t>
-      </w:r>
-    </w:p>
-    <w:p>
-      <w:pPr>
-        <w:autoSpaceDE w:val="0"/>
-        <w:autoSpaceDN w:val="0"/>
-        <w:adjustRightInd w:val="0"/>
-        <w:rPr>
-          <w:rFonts w:ascii="Times New Roman" w:eastAsiaTheme="minorHAnsi" w:hAnsi="Times New Roman"/>
-          <w:b/>
-          <w:bCs/>
-          <w:position w:val="0"/>
-          <w:szCs w:val="24"/>
-        </w:rPr>
-      </w:pPr>
-      <w:r>
-        <w:rPr>
-          <w:rFonts w:ascii="Times New Roman" w:eastAsiaTheme="minorHAnsi" w:hAnsi="Times New Roman"/>
-          <w:b/>
-          <w:bCs/>
-          <w:position w:val="0"/>
-          <w:szCs w:val="24"/>
-          <w:u w:val="single"/>
-        </w:rPr>
-        <w:t>RESPONSE</w:t>
-      </w:r>
-      <w:r>
-        <w:rPr>
-          <w:rFonts w:ascii="Times New Roman" w:eastAsiaTheme="minorHAnsi" w:hAnsi="Times New Roman"/>
-          <w:b/>
-          <w:bCs/>
-          <w:position w:val="0"/>
-          <w:szCs w:val="24"/>
-        </w:rPr>
-        <w:t xml:space="preserve">: </w:t>
-      </w:r>
-    </w:p>
-    <w:p>
-      <w:pPr>
-        <w:rPr>
-          <w:rFonts w:ascii="Times New Roman" w:eastAsiaTheme="minorHAnsi" w:hAnsi="Times New Roman"/>
-          <w:b/>
-          <w:position w:val="0"/>
-          <w:szCs w:val="24"/>
-        </w:rPr>
-      </w:pPr>
-      <w:bookmarkStart w:id="8" w:name="_Hlk73107934"/>
-      <w:r>
-        <w:rPr>
-          <w:rFonts w:ascii="Times New Roman" w:eastAsiaTheme="minorHAnsi" w:hAnsi="Times New Roman"/>
-          <w:b/>
-          <w:position w:val="0"/>
-          <w:szCs w:val="24"/>
-          <w:u w:val="single"/>
-        </w:rPr>
-        <w:t>FORM INTERROGATORY NO. 12.3</w:t>
-      </w:r>
-      <w:r>
-        <w:rPr>
-          <w:rFonts w:ascii="Times New Roman" w:eastAsiaTheme="minorHAnsi" w:hAnsi="Times New Roman"/>
-          <w:b/>
-          <w:position w:val="0"/>
-          <w:szCs w:val="24"/>
-        </w:rPr>
-        <w:t xml:space="preserve">: </w:t>
-      </w:r>
-    </w:p>
-    <w:p>
-      <w:pPr>
-        <w:autoSpaceDE w:val="0"/>
-        <w:autoSpaceDN w:val="0"/>
-        <w:adjustRightInd w:val="0"/>
-        <w:rPr>
-          <w:rFonts w:ascii="Times New Roman" w:eastAsiaTheme="minorHAnsi" w:hAnsi="Times New Roman"/>
-          <w:b/>
-          <w:bCs/>
-          <w:position w:val="0"/>
-          <w:szCs w:val="24"/>
-        </w:rPr>
-      </w:pPr>
-      <w:r>
-        <w:rPr>
-          <w:rFonts w:ascii="Times New Roman" w:eastAsiaTheme="minorHAnsi" w:hAnsi="Times New Roman"/>
-          <w:b/>
-          <w:bCs/>
-          <w:position w:val="0"/>
-          <w:szCs w:val="24"/>
-          <w:u w:val="single"/>
-        </w:rPr>
-        <w:t>RESPONSE</w:t>
-      </w:r>
-      <w:r>
-        <w:rPr>
-          <w:rFonts w:ascii="Times New Roman" w:eastAsiaTheme="minorHAnsi" w:hAnsi="Times New Roman"/>
-          <w:b/>
-          <w:bCs/>
-          <w:position w:val="0"/>
-          <w:szCs w:val="24"/>
-        </w:rPr>
-        <w:t>:</w:t>
-      </w:r>
-    </w:p>
-    <w:p>
-      <w:pPr>
-        <w:rPr>
-          <w:rFonts w:ascii="Times New Roman" w:eastAsiaTheme="minorHAnsi" w:hAnsi="Times New Roman"/>
-          <w:b/>
-          <w:position w:val="0"/>
-          <w:szCs w:val="24"/>
-        </w:rPr>
-      </w:pPr>
-      <w:bookmarkStart w:id="9" w:name="_Hlk46140971"/>
-      <w:bookmarkEnd w:id="8"/>
-      <w:r>
-        <w:rPr>
-          <w:rFonts w:ascii="Times New Roman" w:eastAsiaTheme="minorHAnsi" w:hAnsi="Times New Roman"/>
-          <w:b/>
-          <w:position w:val="0"/>
-          <w:szCs w:val="24"/>
-          <w:u w:val="single"/>
-        </w:rPr>
-        <w:t>FORM INTERROGATORY NO. 12.4</w:t>
-      </w:r>
-      <w:r>
-        <w:rPr>
-          <w:rFonts w:ascii="Times New Roman" w:eastAsiaTheme="minorHAnsi" w:hAnsi="Times New Roman"/>
-          <w:b/>
-          <w:position w:val="0"/>
-          <w:szCs w:val="24"/>
-        </w:rPr>
-        <w:t>:</w:t>
-      </w:r>
-    </w:p>
-    <w:p>
-      <w:pPr>
-        <w:autoSpaceDE w:val="0"/>
-        <w:autoSpaceDN w:val="0"/>
-        <w:adjustRightInd w:val="0"/>
-        <w:rPr>
-          <w:rFonts w:ascii="Times New Roman" w:eastAsiaTheme="minorHAnsi" w:hAnsi="Times New Roman"/>
-          <w:position w:val="0"/>
-          <w:szCs w:val="24"/>
-        </w:rPr>
-      </w:pPr>
-      <w:r>
-        <w:rPr>
-          <w:rFonts w:ascii="Times New Roman" w:eastAsiaTheme="minorHAnsi" w:hAnsi="Times New Roman"/>
-          <w:b/>
-          <w:bCs/>
-          <w:position w:val="0"/>
-          <w:szCs w:val="24"/>
-          <w:u w:val="single"/>
-        </w:rPr>
-        <w:t>RESPONSE</w:t>
-      </w:r>
-      <w:r>
-        <w:rPr>
-          <w:rFonts w:ascii="Times New Roman" w:eastAsiaTheme="minorHAnsi" w:hAnsi="Times New Roman"/>
-          <w:b/>
-          <w:bCs/>
-          <w:position w:val="0"/>
-          <w:szCs w:val="24"/>
-        </w:rPr>
-        <w:t xml:space="preserve">: </w:t>
-      </w:r>
-    </w:p>
-    <w:bookmarkEnd w:id="9"/>
-    <w:p>
-      <w:pPr>
-        <w:rPr>
-          <w:rFonts w:ascii="Times New Roman" w:eastAsiaTheme="minorHAnsi" w:hAnsi="Times New Roman"/>
-          <w:b/>
-          <w:position w:val="0"/>
-          <w:szCs w:val="24"/>
-        </w:rPr>
-      </w:pPr>
-      <w:r>
-        <w:rPr>
-          <w:rFonts w:ascii="Times New Roman" w:eastAsiaTheme="minorHAnsi" w:hAnsi="Times New Roman"/>
-          <w:b/>
-          <w:position w:val="0"/>
-          <w:szCs w:val="24"/>
-          <w:u w:val="single"/>
-        </w:rPr>
-        <w:t>FORM INTERROGATORY NO. 12.5</w:t>
-      </w:r>
-      <w:r>
-        <w:rPr>
-          <w:rFonts w:ascii="Times New Roman" w:eastAsiaTheme="minorHAnsi" w:hAnsi="Times New Roman"/>
-          <w:b/>
-          <w:position w:val="0"/>
-          <w:szCs w:val="24"/>
-        </w:rPr>
-        <w:t xml:space="preserve">: </w:t>
-      </w:r>
-    </w:p>
-    <w:p>
-      <w:pPr>
-        <w:autoSpaceDE w:val="0"/>
-        <w:autoSpaceDN w:val="0"/>
-        <w:adjustRightInd w:val="0"/>
-        <w:rPr>
-          <w:rFonts w:ascii="Times New Roman" w:eastAsiaTheme="minorHAnsi" w:hAnsi="Times New Roman"/>
-          <w:b/>
-          <w:bCs/>
-          <w:position w:val="0"/>
-          <w:szCs w:val="24"/>
-        </w:rPr>
-      </w:pPr>
-      <w:r>
-        <w:rPr>
-          <w:rFonts w:ascii="Times New Roman" w:eastAsiaTheme="minorHAnsi" w:hAnsi="Times New Roman"/>
-          <w:b/>
-          <w:bCs/>
-          <w:position w:val="0"/>
-          <w:szCs w:val="24"/>
-          <w:u w:val="single"/>
-        </w:rPr>
-        <w:t>RESPONSE</w:t>
-      </w:r>
-      <w:r>
-        <w:rPr>
-          <w:rFonts w:ascii="Times New Roman" w:eastAsiaTheme="minorHAnsi" w:hAnsi="Times New Roman"/>
-          <w:b/>
-          <w:bCs/>
-          <w:position w:val="0"/>
-          <w:szCs w:val="24"/>
-        </w:rPr>
-        <w:t>:</w:t>
-      </w:r>
-    </w:p>
-    <w:p>
-      <w:pPr>
-        <w:rPr>
-          <w:rFonts w:ascii="Times New Roman" w:eastAsiaTheme="minorHAnsi" w:hAnsi="Times New Roman"/>
-          <w:b/>
-          <w:position w:val="0"/>
-          <w:szCs w:val="24"/>
-        </w:rPr>
-      </w:pPr>
-      <w:r>
-        <w:rPr>
-          <w:rFonts w:ascii="Times New Roman" w:eastAsiaTheme="minorHAnsi" w:hAnsi="Times New Roman"/>
-          <w:b/>
-          <w:position w:val="0"/>
-          <w:szCs w:val="24"/>
-          <w:u w:val="single"/>
-        </w:rPr>
-        <w:t>FORM INTERROGATORY NO. 12.6</w:t>
-      </w:r>
-      <w:r>
-        <w:rPr>
-          <w:rFonts w:ascii="Times New Roman" w:eastAsiaTheme="minorHAnsi" w:hAnsi="Times New Roman"/>
-          <w:b/>
-          <w:position w:val="0"/>
-          <w:szCs w:val="24"/>
-        </w:rPr>
-        <w:t xml:space="preserve">: </w:t>
-      </w:r>
-    </w:p>
-    <w:p>
-      <w:pPr>
-        <w:autoSpaceDE w:val="0"/>
-        <w:autoSpaceDN w:val="0"/>
-        <w:adjustRightInd w:val="0"/>
-        <w:rPr>
-          <w:rFonts w:ascii="Times New Roman" w:eastAsiaTheme="minorHAnsi" w:hAnsi="Times New Roman"/>
-          <w:b/>
-          <w:bCs/>
-          <w:position w:val="0"/>
-          <w:szCs w:val="24"/>
-        </w:rPr>
-      </w:pPr>
-      <w:r>
-        <w:rPr>
-          <w:rFonts w:ascii="Times New Roman" w:eastAsiaTheme="minorHAnsi" w:hAnsi="Times New Roman"/>
-          <w:b/>
-          <w:bCs/>
-          <w:position w:val="0"/>
-          <w:szCs w:val="24"/>
-          <w:u w:val="single"/>
-        </w:rPr>
-        <w:lastRenderedPageBreak/>
-        <w:t>RESPONSE</w:t>
-      </w:r>
-      <w:r>
-        <w:rPr>
-          <w:rFonts w:ascii="Times New Roman" w:eastAsiaTheme="minorHAnsi" w:hAnsi="Times New Roman"/>
-          <w:b/>
-          <w:bCs/>
-          <w:position w:val="0"/>
-          <w:szCs w:val="24"/>
-        </w:rPr>
-        <w:t>:</w:t>
-      </w:r>
-    </w:p>
-    <w:p>
-      <w:pPr>
-        <w:rPr>
-          <w:rFonts w:ascii="Times New Roman" w:eastAsiaTheme="minorHAnsi" w:hAnsi="Times New Roman"/>
-          <w:b/>
-          <w:position w:val="0"/>
-          <w:szCs w:val="24"/>
-        </w:rPr>
-      </w:pPr>
-      <w:r>
-        <w:rPr>
-          <w:rFonts w:ascii="Times New Roman" w:eastAsiaTheme="minorHAnsi" w:hAnsi="Times New Roman"/>
-          <w:b/>
-          <w:position w:val="0"/>
-          <w:szCs w:val="24"/>
-          <w:u w:val="single"/>
-        </w:rPr>
-        <w:t>FORM INTERROGATORY NO. 12.7</w:t>
-      </w:r>
-      <w:r>
-        <w:rPr>
-          <w:rFonts w:ascii="Times New Roman" w:eastAsiaTheme="minorHAnsi" w:hAnsi="Times New Roman"/>
-          <w:b/>
-          <w:position w:val="0"/>
-          <w:szCs w:val="24"/>
-        </w:rPr>
-        <w:t xml:space="preserve">: </w:t>
-      </w:r>
-    </w:p>
-    <w:p>
-      <w:pPr>
-        <w:autoSpaceDE w:val="0"/>
-        <w:autoSpaceDN w:val="0"/>
-        <w:adjustRightInd w:val="0"/>
-        <w:rPr>
-          <w:rFonts w:ascii="Times New Roman" w:eastAsiaTheme="minorHAnsi" w:hAnsi="Times New Roman"/>
-          <w:b/>
-          <w:bCs/>
-          <w:position w:val="0"/>
-          <w:szCs w:val="24"/>
-        </w:rPr>
-      </w:pPr>
-      <w:r>
-        <w:rPr>
-          <w:rFonts w:ascii="Times New Roman" w:eastAsiaTheme="minorHAnsi" w:hAnsi="Times New Roman"/>
-          <w:b/>
-          <w:bCs/>
-          <w:position w:val="0"/>
-          <w:szCs w:val="24"/>
-          <w:u w:val="single"/>
-        </w:rPr>
-        <w:t>RESPONSE</w:t>
-      </w:r>
-      <w:r>
-        <w:rPr>
-          <w:rFonts w:ascii="Times New Roman" w:eastAsiaTheme="minorHAnsi" w:hAnsi="Times New Roman"/>
-          <w:b/>
-          <w:bCs/>
-          <w:position w:val="0"/>
-          <w:szCs w:val="24"/>
-        </w:rPr>
-        <w:t>:</w:t>
-      </w:r>
-    </w:p>
-    <w:p>
-      <w:pPr>
-        <w:rPr>
-          <w:rFonts w:ascii="Times New Roman" w:eastAsiaTheme="minorHAnsi" w:hAnsi="Times New Roman"/>
-          <w:b/>
-          <w:position w:val="0"/>
-          <w:szCs w:val="24"/>
-          <w:u w:val="single"/>
-        </w:rPr>
-      </w:pPr>
-      <w:r>
-        <w:rPr>
-          <w:rFonts w:ascii="Times New Roman" w:eastAsiaTheme="minorHAnsi" w:hAnsi="Times New Roman"/>
-          <w:b/>
-          <w:position w:val="0"/>
-          <w:szCs w:val="24"/>
-          <w:u w:val="single"/>
-        </w:rPr>
-        <w:t>FORM INTERROGATORY NO. 13.1:</w:t>
-      </w:r>
-    </w:p>
-    <w:p>
-      <w:pPr>
-        <w:rPr>
-          <w:rFonts w:ascii="Times New Roman" w:eastAsiaTheme="minorHAnsi" w:hAnsi="Times New Roman"/>
-          <w:bCs/>
-          <w:position w:val="0"/>
-          <w:szCs w:val="24"/>
-        </w:rPr>
-      </w:pPr>
-      <w:r>
-        <w:rPr>
-          <w:rFonts w:ascii="Times New Roman" w:eastAsiaTheme="minorHAnsi" w:hAnsi="Times New Roman"/>
-          <w:b/>
-          <w:position w:val="0"/>
-          <w:szCs w:val="24"/>
-          <w:u w:val="single"/>
-        </w:rPr>
-        <w:t>RESPONSE:</w:t>
-      </w:r>
-    </w:p>
-    <w:p>
-      <w:pPr>
-        <w:rPr>
-          <w:rFonts w:ascii="Times New Roman" w:eastAsiaTheme="minorHAnsi" w:hAnsi="Times New Roman"/>
-          <w:b/>
-          <w:position w:val="0"/>
-          <w:szCs w:val="24"/>
-          <w:u w:val="single"/>
-        </w:rPr>
-      </w:pPr>
-      <w:r>
-        <w:rPr>
-          <w:rFonts w:ascii="Times New Roman" w:eastAsiaTheme="minorHAnsi" w:hAnsi="Times New Roman"/>
-          <w:b/>
-          <w:position w:val="0"/>
-          <w:szCs w:val="24"/>
-          <w:u w:val="single"/>
-        </w:rPr>
-        <w:t>FORM INTERROGATORY NO. 13.2:</w:t>
-      </w:r>
-    </w:p>
-    <w:p>
-      <w:pPr>
-        <w:rPr>
-          <w:rFonts w:ascii="Times New Roman" w:eastAsiaTheme="minorHAnsi" w:hAnsi="Times New Roman"/>
-          <w:bCs/>
-          <w:position w:val="0"/>
-          <w:szCs w:val="24"/>
-        </w:rPr>
-      </w:pPr>
-      <w:r>
-        <w:rPr>
-          <w:rFonts w:ascii="Times New Roman" w:eastAsiaTheme="minorHAnsi" w:hAnsi="Times New Roman"/>
-          <w:b/>
-          <w:position w:val="0"/>
-          <w:szCs w:val="24"/>
-          <w:u w:val="single"/>
-        </w:rPr>
-        <w:t>RESPONSE:</w:t>
-      </w:r>
-    </w:p>
-    <w:p>
-      <w:pPr>
-        <w:rPr>
-          <w:rFonts w:ascii="Times New Roman" w:eastAsiaTheme="minorHAnsi" w:hAnsi="Times New Roman"/>
-          <w:b/>
-          <w:position w:val="0"/>
-          <w:szCs w:val="24"/>
-        </w:rPr>
-      </w:pPr>
-      <w:r>
-        <w:rPr>
-          <w:rFonts w:ascii="Times New Roman" w:eastAsiaTheme="minorHAnsi" w:hAnsi="Times New Roman"/>
-          <w:b/>
-          <w:position w:val="0"/>
-          <w:szCs w:val="24"/>
-          <w:u w:val="single"/>
-        </w:rPr>
-        <w:t>FORM INTERROGATORY NO. 14.1</w:t>
-      </w:r>
-      <w:r>
-        <w:rPr>
-          <w:rFonts w:ascii="Times New Roman" w:eastAsiaTheme="minorHAnsi" w:hAnsi="Times New Roman"/>
-          <w:b/>
-          <w:position w:val="0"/>
-          <w:szCs w:val="24"/>
-        </w:rPr>
-        <w:t xml:space="preserve">: </w:t>
-      </w:r>
-    </w:p>
-    <w:p>
-      <w:pPr>
-        <w:autoSpaceDE w:val="0"/>
-        <w:autoSpaceDN w:val="0"/>
-        <w:adjustRightInd w:val="0"/>
-        <w:rPr>
-          <w:rFonts w:ascii="Times New Roman" w:eastAsiaTheme="minorHAnsi" w:hAnsi="Times New Roman"/>
-          <w:b/>
-          <w:bCs/>
-          <w:position w:val="0"/>
-          <w:szCs w:val="24"/>
-        </w:rPr>
-      </w:pPr>
-      <w:r>
-        <w:rPr>
-          <w:rFonts w:ascii="Times New Roman" w:eastAsiaTheme="minorHAnsi" w:hAnsi="Times New Roman"/>
-          <w:b/>
-          <w:bCs/>
-          <w:position w:val="0"/>
-          <w:szCs w:val="24"/>
-          <w:u w:val="single"/>
-        </w:rPr>
-        <w:t>RESPONSE</w:t>
-      </w:r>
-      <w:r>
-        <w:rPr>
-          <w:rFonts w:ascii="Times New Roman" w:eastAsiaTheme="minorHAnsi" w:hAnsi="Times New Roman"/>
-          <w:b/>
-          <w:bCs/>
-          <w:position w:val="0"/>
-          <w:szCs w:val="24"/>
-        </w:rPr>
-        <w:t xml:space="preserve">:  </w:t>
-      </w:r>
-    </w:p>
-    <w:p>
-      <w:pPr>
-        <w:rPr>
-          <w:rFonts w:ascii="Times New Roman" w:eastAsiaTheme="minorHAnsi" w:hAnsi="Times New Roman"/>
-          <w:b/>
-          <w:position w:val="0"/>
-          <w:szCs w:val="24"/>
-        </w:rPr>
-      </w:pPr>
-      <w:r>
-        <w:rPr>
-          <w:rFonts w:ascii="Times New Roman" w:eastAsiaTheme="minorHAnsi" w:hAnsi="Times New Roman"/>
-          <w:b/>
-          <w:position w:val="0"/>
-          <w:szCs w:val="24"/>
-          <w:u w:val="single"/>
-        </w:rPr>
-        <w:t>FORM INTERROGATORY NO. 14.2</w:t>
-      </w:r>
-      <w:r>
-        <w:rPr>
-          <w:rFonts w:ascii="Times New Roman" w:eastAsiaTheme="minorHAnsi" w:hAnsi="Times New Roman"/>
-          <w:b/>
-          <w:position w:val="0"/>
-          <w:szCs w:val="24"/>
-        </w:rPr>
-        <w:t xml:space="preserve">: </w:t>
-      </w:r>
-    </w:p>
-    <w:p>
-      <w:pPr>
-        <w:autoSpaceDE w:val="0"/>
-        <w:autoSpaceDN w:val="0"/>
-        <w:adjustRightInd w:val="0"/>
-        <w:rPr>
-          <w:rFonts w:ascii="Times New Roman" w:eastAsiaTheme="minorHAnsi" w:hAnsi="Times New Roman"/>
-          <w:b/>
-          <w:bCs/>
-          <w:position w:val="0"/>
-          <w:szCs w:val="24"/>
-        </w:rPr>
-      </w:pPr>
-      <w:r>
-        <w:rPr>
-          <w:rFonts w:ascii="Times New Roman" w:eastAsiaTheme="minorHAnsi" w:hAnsi="Times New Roman"/>
-          <w:b/>
-          <w:bCs/>
-          <w:position w:val="0"/>
-          <w:szCs w:val="24"/>
-          <w:u w:val="single"/>
-        </w:rPr>
-        <w:t>RESPONSE</w:t>
-      </w:r>
-      <w:r>
-        <w:rPr>
-          <w:rFonts w:ascii="Times New Roman" w:eastAsiaTheme="minorHAnsi" w:hAnsi="Times New Roman"/>
-          <w:b/>
-          <w:bCs/>
-          <w:position w:val="0"/>
-          <w:szCs w:val="24"/>
-        </w:rPr>
-        <w:t>:</w:t>
-      </w:r>
-    </w:p>
-    <w:p>
-      <w:pPr>
-        <w:autoSpaceDE w:val="0"/>
-        <w:autoSpaceDN w:val="0"/>
-        <w:adjustRightInd w:val="0"/>
-        <w:rPr>
-          <w:rFonts w:ascii="Times New Roman" w:eastAsiaTheme="minorHAnsi" w:hAnsi="Times New Roman"/>
-          <w:b/>
-          <w:bCs/>
-          <w:szCs w:val="24"/>
-        </w:rPr>
-      </w:pPr>
-      <w:r>
-        <w:rPr>
-          <w:rFonts w:ascii="Times New Roman" w:eastAsiaTheme="minorHAnsi" w:hAnsi="Times New Roman"/>
-          <w:b/>
-          <w:bCs/>
-          <w:szCs w:val="24"/>
-          <w:u w:val="single"/>
-        </w:rPr>
-        <w:t>FORM INTERROGATORY NO. 17.1</w:t>
-      </w:r>
-      <w:r>
-        <w:rPr>
-          <w:rFonts w:ascii="Times New Roman" w:eastAsiaTheme="minorHAnsi" w:hAnsi="Times New Roman"/>
-          <w:b/>
-          <w:bCs/>
-          <w:szCs w:val="24"/>
-        </w:rPr>
-        <w:t>:</w:t>
-      </w:r>
-    </w:p>
-    <w:p>
-      <w:pPr>
-        <w:autoSpaceDE w:val="0"/>
-        <w:autoSpaceDN w:val="0"/>
-        <w:adjustRightInd w:val="0"/>
-        <w:rPr>
-          <w:rFonts w:ascii="Times New Roman" w:eastAsiaTheme="minorHAnsi" w:hAnsi="Times New Roman"/>
-          <w:b/>
-          <w:bCs/>
-          <w:szCs w:val="24"/>
-        </w:rPr>
-      </w:pPr>
-      <w:r>
-        <w:rPr>
-          <w:rFonts w:ascii="Times New Roman" w:eastAsiaTheme="minorHAnsi" w:hAnsi="Times New Roman"/>
-          <w:b/>
-          <w:bCs/>
-          <w:szCs w:val="24"/>
-          <w:u w:val="single"/>
-        </w:rPr>
-        <w:t>RESPONSE</w:t>
-      </w:r>
-      <w:r>
-        <w:rPr>
-          <w:rFonts w:ascii="Times New Roman" w:eastAsiaTheme="minorHAnsi" w:hAnsi="Times New Roman"/>
-          <w:b/>
-          <w:bCs/>
-          <w:szCs w:val="24"/>
-        </w:rPr>
-        <w:t xml:space="preserve">: </w:t>
-      </w:r>
-    </w:p>
-    <w:p>
-      <w:pPr>
-        <w:rPr>
-          <w:rFonts w:ascii="Times New Roman" w:hAnsi="Times New Roman"/>
-          <w:position w:val="0"/>
-          <w:szCs w:val="24"/>
-        </w:rPr>
-      </w:pPr>
-      <w:r>
-        <w:rPr>
-          <w:rFonts w:ascii="Times New Roman" w:eastAsiaTheme="minorHAnsi" w:hAnsi="Times New Roman"/>
-          <w:b/>
-          <w:position w:val="0"/>
-          <w:szCs w:val="24"/>
-          <w:u w:val="single"/>
-        </w:rPr>
-        <w:t>FORM INTERROGATORY NO. 20.1</w:t>
-      </w:r>
-      <w:r>
-        <w:rPr>
-          <w:rFonts w:ascii="Times New Roman" w:eastAsiaTheme="minorHAnsi" w:hAnsi="Times New Roman"/>
-          <w:b/>
-          <w:position w:val="0"/>
-          <w:szCs w:val="24"/>
-        </w:rPr>
-        <w:t xml:space="preserve">: </w:t>
-      </w:r>
-    </w:p>
-    <w:p>
-      <w:pPr>
-        <w:autoSpaceDE w:val="0"/>
-        <w:autoSpaceDN w:val="0"/>
-        <w:adjustRightInd w:val="0"/>
-        <w:rPr>
-          <w:rFonts w:ascii="Times New Roman" w:eastAsiaTheme="minorHAnsi" w:hAnsi="Times New Roman"/>
-          <w:b/>
-          <w:bCs/>
-          <w:position w:val="0"/>
-          <w:szCs w:val="24"/>
-        </w:rPr>
-      </w:pPr>
-      <w:r>
-        <w:rPr>
-          <w:rFonts w:ascii="Times New Roman" w:eastAsiaTheme="minorHAnsi" w:hAnsi="Times New Roman"/>
-          <w:b/>
-          <w:bCs/>
-          <w:position w:val="0"/>
-          <w:szCs w:val="24"/>
-          <w:u w:val="single"/>
-        </w:rPr>
-        <w:t>RESPONSE</w:t>
-      </w:r>
-      <w:r>
-        <w:rPr>
-          <w:rFonts w:ascii="Times New Roman" w:eastAsiaTheme="minorHAnsi" w:hAnsi="Times New Roman"/>
-          <w:b/>
-          <w:bCs/>
-          <w:position w:val="0"/>
-          <w:szCs w:val="24"/>
-        </w:rPr>
-        <w:t>:</w:t>
-      </w:r>
-    </w:p>
-    <w:p>
-      <w:pPr>
-        <w:rPr>
-          <w:rFonts w:ascii="Times New Roman" w:eastAsiaTheme="minorHAnsi" w:hAnsi="Times New Roman"/>
-          <w:b/>
-          <w:position w:val="0"/>
-          <w:szCs w:val="24"/>
-        </w:rPr>
-      </w:pPr>
-      <w:r>
-        <w:rPr>
-          <w:rFonts w:ascii="Times New Roman" w:eastAsiaTheme="minorHAnsi" w:hAnsi="Times New Roman"/>
-          <w:b/>
-          <w:position w:val="0"/>
-          <w:szCs w:val="24"/>
-          <w:u w:val="single"/>
-        </w:rPr>
-        <w:t>FORM INTERROGATORY NO. 20.2</w:t>
-      </w:r>
-      <w:r>
-        <w:rPr>
-          <w:rFonts w:ascii="Times New Roman" w:eastAsiaTheme="minorHAnsi" w:hAnsi="Times New Roman"/>
-          <w:b/>
-          <w:position w:val="0"/>
-          <w:szCs w:val="24"/>
-        </w:rPr>
-        <w:t xml:space="preserve">: </w:t>
-      </w:r>
-    </w:p>
-    <w:p>
-      <w:pPr>
-        <w:autoSpaceDE w:val="0"/>
-        <w:autoSpaceDN w:val="0"/>
-        <w:adjustRightInd w:val="0"/>
-        <w:rPr>
-          <w:rFonts w:ascii="Times New Roman" w:eastAsiaTheme="minorHAnsi" w:hAnsi="Times New Roman"/>
-          <w:b/>
-          <w:bCs/>
-          <w:position w:val="0"/>
-          <w:szCs w:val="24"/>
-        </w:rPr>
-      </w:pPr>
-      <w:r>
-        <w:rPr>
-          <w:rFonts w:ascii="Times New Roman" w:eastAsiaTheme="minorHAnsi" w:hAnsi="Times New Roman"/>
-          <w:b/>
-          <w:bCs/>
-          <w:position w:val="0"/>
-          <w:szCs w:val="24"/>
-          <w:u w:val="single"/>
-        </w:rPr>
-        <w:t>RESPONSE</w:t>
-      </w:r>
-      <w:r>
-        <w:rPr>
-          <w:rFonts w:ascii="Times New Roman" w:eastAsiaTheme="minorHAnsi" w:hAnsi="Times New Roman"/>
-          <w:b/>
-          <w:bCs/>
-          <w:position w:val="0"/>
-          <w:szCs w:val="24"/>
-        </w:rPr>
-        <w:t>:</w:t>
-      </w:r>
-    </w:p>
-    <w:p>
-      <w:pPr>
-        <w:rPr>
-          <w:rFonts w:ascii="Times New Roman" w:eastAsiaTheme="minorHAnsi" w:hAnsi="Times New Roman"/>
-          <w:b/>
-          <w:position w:val="0"/>
-          <w:szCs w:val="24"/>
-        </w:rPr>
-      </w:pPr>
-      <w:r>
-        <w:rPr>
-          <w:rFonts w:ascii="Times New Roman" w:eastAsiaTheme="minorHAnsi" w:hAnsi="Times New Roman"/>
-          <w:b/>
-          <w:position w:val="0"/>
-          <w:szCs w:val="24"/>
-          <w:u w:val="single"/>
-        </w:rPr>
-        <w:t>FORM INTERROGATORY NO. 20.3</w:t>
-      </w:r>
-      <w:r>
-        <w:rPr>
-          <w:rFonts w:ascii="Times New Roman" w:eastAsiaTheme="minorHAnsi" w:hAnsi="Times New Roman"/>
-          <w:b/>
-          <w:position w:val="0"/>
-          <w:szCs w:val="24"/>
-        </w:rPr>
-        <w:t>:</w:t>
-      </w:r>
-    </w:p>
-    <w:p>
-      <w:pPr>
-        <w:autoSpaceDE w:val="0"/>
-        <w:autoSpaceDN w:val="0"/>
-        <w:adjustRightInd w:val="0"/>
-        <w:rPr>
-          <w:rFonts w:ascii="Times New Roman" w:eastAsiaTheme="minorHAnsi" w:hAnsi="Times New Roman"/>
-          <w:b/>
-          <w:bCs/>
-          <w:position w:val="0"/>
-          <w:szCs w:val="24"/>
-        </w:rPr>
-      </w:pPr>
-      <w:r>
-        <w:rPr>
-          <w:rFonts w:ascii="Times New Roman" w:eastAsiaTheme="minorHAnsi" w:hAnsi="Times New Roman"/>
-          <w:b/>
-          <w:bCs/>
-          <w:position w:val="0"/>
-          <w:szCs w:val="24"/>
-          <w:u w:val="single"/>
-        </w:rPr>
-        <w:t>RESPONSE</w:t>
-      </w:r>
-      <w:r>
-        <w:rPr>
-          <w:rFonts w:ascii="Times New Roman" w:eastAsiaTheme="minorHAnsi" w:hAnsi="Times New Roman"/>
-          <w:b/>
-          <w:bCs/>
-          <w:position w:val="0"/>
-          <w:szCs w:val="24"/>
-        </w:rPr>
-        <w:t xml:space="preserve">: </w:t>
-      </w:r>
-    </w:p>
-    <w:p>
-      <w:pPr>
-        <w:rPr>
-          <w:rFonts w:ascii="Times New Roman" w:eastAsiaTheme="minorHAnsi" w:hAnsi="Times New Roman"/>
-          <w:b/>
-          <w:position w:val="0"/>
-          <w:szCs w:val="24"/>
-        </w:rPr>
-      </w:pPr>
-      <w:r>
-        <w:rPr>
-          <w:rFonts w:ascii="Times New Roman" w:eastAsiaTheme="minorHAnsi" w:hAnsi="Times New Roman"/>
-          <w:b/>
-          <w:position w:val="0"/>
-          <w:szCs w:val="24"/>
-          <w:u w:val="single"/>
-        </w:rPr>
-        <w:t>FORM INTERROGATORY NO. 20.4</w:t>
-      </w:r>
-      <w:r>
-        <w:rPr>
-          <w:rFonts w:ascii="Times New Roman" w:eastAsiaTheme="minorHAnsi" w:hAnsi="Times New Roman"/>
-          <w:b/>
-          <w:position w:val="0"/>
-          <w:szCs w:val="24"/>
-        </w:rPr>
-        <w:t xml:space="preserve">: </w:t>
-      </w:r>
-    </w:p>
-    <w:p>
-      <w:pPr>
-        <w:autoSpaceDE w:val="0"/>
-        <w:autoSpaceDN w:val="0"/>
-        <w:adjustRightInd w:val="0"/>
-        <w:rPr>
-          <w:rFonts w:ascii="Times New Roman" w:eastAsiaTheme="minorHAnsi" w:hAnsi="Times New Roman"/>
-          <w:position w:val="0"/>
-          <w:szCs w:val="24"/>
-        </w:rPr>
-      </w:pPr>
-      <w:r>
-        <w:rPr>
-          <w:rFonts w:ascii="Times New Roman" w:eastAsiaTheme="minorHAnsi" w:hAnsi="Times New Roman"/>
-          <w:b/>
-          <w:bCs/>
-          <w:position w:val="0"/>
-          <w:szCs w:val="24"/>
-          <w:u w:val="single"/>
-        </w:rPr>
-        <w:t>RESPONSE</w:t>
-      </w:r>
-      <w:r>
-        <w:rPr>
-          <w:rFonts w:ascii="Times New Roman" w:eastAsiaTheme="minorHAnsi" w:hAnsi="Times New Roman"/>
-          <w:b/>
-          <w:bCs/>
-          <w:position w:val="0"/>
-          <w:szCs w:val="24"/>
-        </w:rPr>
-        <w:t>:</w:t>
-      </w:r>
-      <w:r>
-        <w:rPr>
-          <w:rFonts w:ascii="Times New Roman" w:eastAsiaTheme="minorHAnsi" w:hAnsi="Times New Roman"/>
-          <w:position w:val="0"/>
-          <w:szCs w:val="24"/>
-        </w:rPr>
-        <w:tab/>
-        <w:t xml:space="preserve"> </w:t>
-      </w:r>
-    </w:p>
-    <w:p>
-      <w:pPr>
-        <w:rPr>
-          <w:rFonts w:ascii="Times New Roman" w:eastAsiaTheme="minorHAnsi" w:hAnsi="Times New Roman"/>
-          <w:b/>
-          <w:position w:val="0"/>
-          <w:szCs w:val="24"/>
-        </w:rPr>
-      </w:pPr>
-      <w:r>
-        <w:rPr>
-          <w:rFonts w:ascii="Times New Roman" w:eastAsiaTheme="minorHAnsi" w:hAnsi="Times New Roman"/>
-          <w:b/>
-          <w:position w:val="0"/>
-          <w:szCs w:val="24"/>
-          <w:u w:val="single"/>
-        </w:rPr>
-        <w:t>FORM INTERROGATORY NO. 20.5</w:t>
-      </w:r>
-      <w:r>
-        <w:rPr>
-          <w:rFonts w:ascii="Times New Roman" w:eastAsiaTheme="minorHAnsi" w:hAnsi="Times New Roman"/>
-          <w:b/>
-          <w:position w:val="0"/>
-          <w:szCs w:val="24"/>
-        </w:rPr>
-        <w:t xml:space="preserve">: </w:t>
-      </w:r>
-    </w:p>
-    <w:p>
-      <w:pPr>
-        <w:autoSpaceDE w:val="0"/>
-        <w:autoSpaceDN w:val="0"/>
-        <w:adjustRightInd w:val="0"/>
-        <w:rPr>
-          <w:rFonts w:ascii="Times New Roman" w:eastAsiaTheme="minorHAnsi" w:hAnsi="Times New Roman"/>
-          <w:b/>
-          <w:bCs/>
-          <w:position w:val="0"/>
-          <w:szCs w:val="24"/>
-        </w:rPr>
-      </w:pPr>
-      <w:r>
-        <w:rPr>
-          <w:rFonts w:ascii="Times New Roman" w:eastAsiaTheme="minorHAnsi" w:hAnsi="Times New Roman"/>
-          <w:b/>
-          <w:bCs/>
-          <w:position w:val="0"/>
-          <w:szCs w:val="24"/>
-          <w:u w:val="single"/>
-        </w:rPr>
-        <w:t>RESPONSE</w:t>
-      </w:r>
-      <w:r>
-        <w:rPr>
-          <w:rFonts w:ascii="Times New Roman" w:eastAsiaTheme="minorHAnsi" w:hAnsi="Times New Roman"/>
-          <w:b/>
-          <w:bCs/>
-          <w:position w:val="0"/>
-          <w:szCs w:val="24"/>
-        </w:rPr>
-        <w:t xml:space="preserve">: </w:t>
-      </w:r>
-    </w:p>
-    <w:p>
-      <w:pPr>
-        <w:rPr>
-          <w:rFonts w:ascii="Times New Roman" w:eastAsiaTheme="minorHAnsi" w:hAnsi="Times New Roman"/>
-          <w:b/>
-          <w:position w:val="0"/>
-          <w:szCs w:val="24"/>
-        </w:rPr>
-      </w:pPr>
-      <w:r>
-        <w:rPr>
-          <w:rFonts w:ascii="Times New Roman" w:eastAsiaTheme="minorHAnsi" w:hAnsi="Times New Roman"/>
-          <w:b/>
-          <w:position w:val="0"/>
-          <w:szCs w:val="24"/>
-          <w:u w:val="single"/>
-        </w:rPr>
-        <w:t>FORM INTERROGATORY NO. 20.6</w:t>
-      </w:r>
-      <w:r>
-        <w:rPr>
-          <w:rFonts w:ascii="Times New Roman" w:eastAsiaTheme="minorHAnsi" w:hAnsi="Times New Roman"/>
-          <w:b/>
-          <w:position w:val="0"/>
-          <w:szCs w:val="24"/>
-        </w:rPr>
-        <w:t xml:space="preserve">: </w:t>
-      </w:r>
-    </w:p>
-    <w:p>
-      <w:pPr>
-        <w:autoSpaceDE w:val="0"/>
-        <w:autoSpaceDN w:val="0"/>
-        <w:adjustRightInd w:val="0"/>
-        <w:rPr>
-          <w:rFonts w:ascii="Times New Roman" w:eastAsiaTheme="minorHAnsi" w:hAnsi="Times New Roman"/>
-          <w:b/>
-          <w:bCs/>
-          <w:position w:val="0"/>
-          <w:szCs w:val="24"/>
-        </w:rPr>
-      </w:pPr>
-      <w:r>
-        <w:rPr>
-          <w:rFonts w:ascii="Times New Roman" w:eastAsiaTheme="minorHAnsi" w:hAnsi="Times New Roman"/>
-          <w:b/>
-          <w:bCs/>
-          <w:position w:val="0"/>
-          <w:szCs w:val="24"/>
-          <w:u w:val="single"/>
-        </w:rPr>
-        <w:t>RESPONSE</w:t>
-      </w:r>
-      <w:r>
-        <w:rPr>
-          <w:rFonts w:ascii="Times New Roman" w:eastAsiaTheme="minorHAnsi" w:hAnsi="Times New Roman"/>
-          <w:b/>
-          <w:bCs/>
-          <w:position w:val="0"/>
-          <w:szCs w:val="24"/>
-        </w:rPr>
-        <w:t>:</w:t>
-      </w:r>
-    </w:p>
-    <w:p>
-      <w:pPr>
-        <w:rPr>
-          <w:rFonts w:ascii="Times New Roman" w:eastAsiaTheme="minorHAnsi" w:hAnsi="Times New Roman"/>
-          <w:b/>
-          <w:position w:val="0"/>
-          <w:szCs w:val="24"/>
-        </w:rPr>
-      </w:pPr>
-      <w:r>
-        <w:rPr>
-          <w:rFonts w:ascii="Times New Roman" w:eastAsiaTheme="minorHAnsi" w:hAnsi="Times New Roman"/>
-          <w:b/>
-          <w:position w:val="0"/>
-          <w:szCs w:val="24"/>
-          <w:u w:val="single"/>
-        </w:rPr>
-        <w:t>FORM INTERROGATORY NO. 20.7</w:t>
-      </w:r>
-      <w:r>
-        <w:rPr>
-          <w:rFonts w:ascii="Times New Roman" w:eastAsiaTheme="minorHAnsi" w:hAnsi="Times New Roman"/>
-          <w:b/>
-          <w:position w:val="0"/>
-          <w:szCs w:val="24"/>
-        </w:rPr>
-        <w:t xml:space="preserve">: </w:t>
-      </w:r>
-    </w:p>
-    <w:p>
-      <w:pPr>
-        <w:autoSpaceDE w:val="0"/>
-        <w:autoSpaceDN w:val="0"/>
-        <w:adjustRightInd w:val="0"/>
-        <w:rPr>
-          <w:rFonts w:ascii="Times New Roman" w:eastAsiaTheme="minorHAnsi" w:hAnsi="Times New Roman"/>
-          <w:b/>
-          <w:bCs/>
-          <w:position w:val="0"/>
-          <w:szCs w:val="24"/>
-        </w:rPr>
-      </w:pPr>
-      <w:r>
-        <w:rPr>
-          <w:rFonts w:ascii="Times New Roman" w:eastAsiaTheme="minorHAnsi" w:hAnsi="Times New Roman"/>
-          <w:b/>
-          <w:bCs/>
-          <w:position w:val="0"/>
-          <w:szCs w:val="24"/>
-          <w:u w:val="single"/>
-        </w:rPr>
-        <w:t>RESPONSE</w:t>
-      </w:r>
-      <w:r>
-        <w:rPr>
-          <w:rFonts w:ascii="Times New Roman" w:eastAsiaTheme="minorHAnsi" w:hAnsi="Times New Roman"/>
-          <w:b/>
-          <w:bCs/>
-          <w:position w:val="0"/>
-          <w:szCs w:val="24"/>
-        </w:rPr>
-        <w:t>:</w:t>
-      </w:r>
-      <w:bookmarkStart w:id="10" w:name="_Hlk90653960"/>
-    </w:p>
-    <w:bookmarkEnd w:id="10"/>
-    <w:p>
-      <w:pPr>
-        <w:rPr>
-          <w:rFonts w:ascii="Times New Roman" w:eastAsiaTheme="minorHAnsi" w:hAnsi="Times New Roman"/>
-          <w:b/>
-          <w:position w:val="0"/>
-          <w:szCs w:val="24"/>
-        </w:rPr>
-      </w:pPr>
-      <w:r>
-        <w:rPr>
-          <w:rFonts w:ascii="Times New Roman" w:eastAsiaTheme="minorHAnsi" w:hAnsi="Times New Roman"/>
-          <w:b/>
-          <w:position w:val="0"/>
-          <w:szCs w:val="24"/>
-          <w:u w:val="single"/>
-        </w:rPr>
-        <w:t>FORM INTERROGATORY NO. 20.8</w:t>
-      </w:r>
-      <w:r>
-        <w:rPr>
-          <w:rFonts w:ascii="Times New Roman" w:eastAsiaTheme="minorHAnsi" w:hAnsi="Times New Roman"/>
-          <w:b/>
-          <w:position w:val="0"/>
-          <w:szCs w:val="24"/>
-        </w:rPr>
-        <w:t xml:space="preserve">: </w:t>
-      </w:r>
-    </w:p>
-    <w:p>
-      <w:pPr>
-        <w:autoSpaceDE w:val="0"/>
-        <w:autoSpaceDN w:val="0"/>
-        <w:adjustRightInd w:val="0"/>
-        <w:rPr>
-          <w:rFonts w:ascii="Times New Roman" w:eastAsiaTheme="minorHAnsi" w:hAnsi="Times New Roman"/>
-          <w:b/>
-          <w:bCs/>
-          <w:position w:val="0"/>
-          <w:szCs w:val="24"/>
-        </w:rPr>
-      </w:pPr>
-      <w:r>
-        <w:rPr>
-          <w:rFonts w:ascii="Times New Roman" w:eastAsiaTheme="minorHAnsi" w:hAnsi="Times New Roman"/>
-          <w:b/>
-          <w:bCs/>
-          <w:position w:val="0"/>
-          <w:szCs w:val="24"/>
-          <w:u w:val="single"/>
-        </w:rPr>
-        <w:lastRenderedPageBreak/>
-        <w:t>RESPONSE</w:t>
-      </w:r>
-      <w:r>
-        <w:rPr>
-          <w:rFonts w:ascii="Times New Roman" w:eastAsiaTheme="minorHAnsi" w:hAnsi="Times New Roman"/>
-          <w:b/>
-          <w:bCs/>
-          <w:position w:val="0"/>
-          <w:szCs w:val="24"/>
-        </w:rPr>
-        <w:t>:</w:t>
-      </w:r>
-    </w:p>
-    <w:p>
-      <w:pPr>
-        <w:autoSpaceDE w:val="0"/>
-        <w:autoSpaceDN w:val="0"/>
-        <w:adjustRightInd w:val="0"/>
-        <w:rPr>
-          <w:rFonts w:ascii="Times New Roman" w:eastAsiaTheme="minorHAnsi" w:hAnsi="Times New Roman"/>
-          <w:bCs/>
-          <w:position w:val="0"/>
-          <w:szCs w:val="24"/>
-        </w:rPr>
-      </w:pPr>
-      <w:r>
-        <w:rPr>
-          <w:rFonts w:ascii="Times New Roman" w:eastAsiaTheme="minorHAnsi" w:hAnsi="Times New Roman"/>
-          <w:b/>
-          <w:position w:val="0"/>
-          <w:szCs w:val="24"/>
-          <w:u w:val="single"/>
-        </w:rPr>
-        <w:t>FORM INTERROGATORY NO. 20.9</w:t>
-      </w:r>
-      <w:r>
-        <w:rPr>
-          <w:rFonts w:ascii="Times New Roman" w:eastAsiaTheme="minorHAnsi" w:hAnsi="Times New Roman"/>
-          <w:b/>
-          <w:position w:val="0"/>
-          <w:szCs w:val="24"/>
-        </w:rPr>
-        <w:t xml:space="preserve">: </w:t>
-      </w:r>
-    </w:p>
-    <w:p>
-      <w:pPr>
-        <w:autoSpaceDE w:val="0"/>
-        <w:autoSpaceDN w:val="0"/>
-        <w:adjustRightInd w:val="0"/>
-        <w:rPr>
-          <w:rFonts w:ascii="Times New Roman" w:eastAsiaTheme="minorHAnsi" w:hAnsi="Times New Roman"/>
-          <w:b/>
-          <w:bCs/>
-          <w:position w:val="0"/>
-          <w:szCs w:val="24"/>
-        </w:rPr>
-      </w:pPr>
-      <w:r>
-        <w:rPr>
-          <w:rFonts w:ascii="Times New Roman" w:eastAsiaTheme="minorHAnsi" w:hAnsi="Times New Roman"/>
-          <w:b/>
-          <w:bCs/>
-          <w:position w:val="0"/>
-          <w:szCs w:val="24"/>
-          <w:u w:val="single"/>
-        </w:rPr>
-        <w:t>RESPONSE</w:t>
-      </w:r>
-      <w:r>
-        <w:rPr>
-          <w:rFonts w:ascii="Times New Roman" w:eastAsiaTheme="minorHAnsi" w:hAnsi="Times New Roman"/>
-          <w:b/>
-          <w:bCs/>
-          <w:position w:val="0"/>
-          <w:szCs w:val="24"/>
-        </w:rPr>
-        <w:t>:</w:t>
-      </w:r>
-    </w:p>
-    <w:p>
-      <w:pPr>
-        <w:rPr>
-          <w:rFonts w:ascii="Times New Roman" w:eastAsiaTheme="minorHAnsi" w:hAnsi="Times New Roman"/>
-          <w:b/>
-          <w:position w:val="0"/>
-          <w:szCs w:val="24"/>
-        </w:rPr>
-      </w:pPr>
-      <w:r>
-        <w:rPr>
-          <w:rFonts w:ascii="Times New Roman" w:eastAsiaTheme="minorHAnsi" w:hAnsi="Times New Roman"/>
-          <w:b/>
-          <w:position w:val="0"/>
-          <w:szCs w:val="24"/>
-          <w:u w:val="single"/>
-        </w:rPr>
-        <w:t>FORM INTERROGATORY NO. 20.10</w:t>
-      </w:r>
-      <w:r>
-        <w:rPr>
-          <w:rFonts w:ascii="Times New Roman" w:eastAsiaTheme="minorHAnsi" w:hAnsi="Times New Roman"/>
-          <w:b/>
-          <w:position w:val="0"/>
-          <w:szCs w:val="24"/>
-        </w:rPr>
-        <w:t xml:space="preserve">: </w:t>
-      </w:r>
-    </w:p>
-    <w:p>
-      <w:pPr>
-        <w:autoSpaceDE w:val="0"/>
-        <w:autoSpaceDN w:val="0"/>
-        <w:adjustRightInd w:val="0"/>
-        <w:rPr>
-          <w:rFonts w:ascii="Times New Roman" w:eastAsiaTheme="minorHAnsi" w:hAnsi="Times New Roman"/>
-          <w:b/>
-          <w:bCs/>
-          <w:position w:val="0"/>
-          <w:szCs w:val="24"/>
-        </w:rPr>
-      </w:pPr>
-      <w:r>
-        <w:rPr>
-          <w:rFonts w:ascii="Times New Roman" w:eastAsiaTheme="minorHAnsi" w:hAnsi="Times New Roman"/>
-          <w:b/>
-          <w:bCs/>
-          <w:position w:val="0"/>
-          <w:szCs w:val="24"/>
-          <w:u w:val="single"/>
-        </w:rPr>
-        <w:t>RESPONSE</w:t>
-      </w:r>
-      <w:r>
-        <w:rPr>
-          <w:rFonts w:ascii="Times New Roman" w:eastAsiaTheme="minorHAnsi" w:hAnsi="Times New Roman"/>
-          <w:b/>
-          <w:bCs/>
-          <w:position w:val="0"/>
-          <w:szCs w:val="24"/>
-        </w:rPr>
-        <w:t>:</w:t>
-      </w:r>
-    </w:p>
-    <w:p>
-      <w:pPr>
-        <w:rPr>
-          <w:rFonts w:ascii="Times New Roman" w:eastAsiaTheme="minorHAnsi" w:hAnsi="Times New Roman"/>
-          <w:b/>
-          <w:position w:val="0"/>
-          <w:szCs w:val="24"/>
-        </w:rPr>
-      </w:pPr>
-      <w:bookmarkStart w:id="11" w:name="_Hlk46141109"/>
-      <w:r>
-        <w:rPr>
-          <w:rFonts w:ascii="Times New Roman" w:eastAsiaTheme="minorHAnsi" w:hAnsi="Times New Roman"/>
-          <w:b/>
-          <w:position w:val="0"/>
-          <w:szCs w:val="24"/>
-          <w:u w:val="single"/>
-        </w:rPr>
-        <w:t>FORM INTERROGATORY NO. 20.11</w:t>
-      </w:r>
-      <w:r>
-        <w:rPr>
-          <w:rFonts w:ascii="Times New Roman" w:eastAsiaTheme="minorHAnsi" w:hAnsi="Times New Roman"/>
-          <w:b/>
-          <w:position w:val="0"/>
-          <w:szCs w:val="24"/>
-        </w:rPr>
-        <w:t xml:space="preserve">: </w:t>
-      </w:r>
-    </w:p>
-    <w:p>
-      <w:pPr>
-        <w:autoSpaceDE w:val="0"/>
-        <w:autoSpaceDN w:val="0"/>
-        <w:adjustRightInd w:val="0"/>
-        <w:rPr>
-          <w:rFonts w:ascii="Times New Roman" w:eastAsiaTheme="minorHAnsi" w:hAnsi="Times New Roman"/>
-          <w:b/>
-          <w:bCs/>
-          <w:position w:val="0"/>
-          <w:szCs w:val="24"/>
-        </w:rPr>
-      </w:pPr>
-      <w:r>
-        <w:rPr>
-          <w:rFonts w:ascii="Times New Roman" w:eastAsiaTheme="minorHAnsi" w:hAnsi="Times New Roman"/>
-          <w:b/>
-          <w:bCs/>
-          <w:position w:val="0"/>
-          <w:szCs w:val="24"/>
-          <w:u w:val="single"/>
-        </w:rPr>
-        <w:t>RESPONSE</w:t>
-      </w:r>
-      <w:r>
-        <w:rPr>
-          <w:rFonts w:ascii="Times New Roman" w:eastAsiaTheme="minorHAnsi" w:hAnsi="Times New Roman"/>
-          <w:b/>
-          <w:bCs/>
-          <w:position w:val="0"/>
-          <w:szCs w:val="24"/>
-        </w:rPr>
-        <w:t>:</w:t>
-      </w:r>
-      <w:bookmarkEnd w:id="11"/>
-    </w:p>
-    <w:p>
-      <w:pPr>
-        <w:autoSpaceDE w:val="0"/>
-        <w:autoSpaceDN w:val="0"/>
-        <w:adjustRightInd w:val="0"/>
-        <w:rPr>
-          <w:rFonts w:ascii="Times New Roman" w:eastAsiaTheme="minorHAnsi" w:hAnsi="Times New Roman"/>
-          <w:b/>
-          <w:position w:val="0"/>
-          <w:szCs w:val="24"/>
-        </w:rPr>
-      </w:pPr>
-      <w:r>
-        <w:rPr>
-          <w:rFonts w:ascii="Times New Roman" w:eastAsiaTheme="minorHAnsi" w:hAnsi="Times New Roman"/>
-          <w:b/>
-          <w:position w:val="0"/>
-          <w:szCs w:val="24"/>
-        </w:rPr>
-        <w:t>Dated:</w:t>
-      </w:r>
-      <w:r>
-        <w:rPr>
-          <w:rFonts w:ascii="Times New Roman" w:eastAsiaTheme="minorHAnsi" w:hAnsi="Times New Roman"/>
-          <w:position w:val="0"/>
-          <w:szCs w:val="24"/>
-        </w:rPr>
-        <w:tab/>
-      </w:r>
-      <w:r>
-        <w:rPr>
-          <w:rFonts w:ascii="Times New Roman" w:eastAsiaTheme="minorHAnsi" w:hAnsi="Times New Roman"/>
-          <w:position w:val="0"/>
-          <w:szCs w:val="24"/>
-        </w:rPr>
-        <w:t xml:space="preserve"> </w:t>
-      </w:r>
-      <w:r>
-        <w:rPr>
-          <w:rFonts w:ascii="Times New Roman" w:eastAsiaTheme="minorHAnsi" w:hAnsi="Times New Roman"/>
-          <w:position w:val="0"/>
-          <w:szCs w:val="24"/>
-          <w:u w:val="single"/>
-        </w:rPr>
-        <w:tab/>
-      </w:r>
-      <w:r>
-        <w:rPr>
-          <w:rFonts w:ascii="Times New Roman" w:eastAsiaTheme="minorHAnsi" w:hAnsi="Times New Roman"/>
-          <w:position w:val="0"/>
-          <w:szCs w:val="24"/>
-          <w:u w:val="single"/>
-        </w:rPr>
-        <w:tab/>
-      </w:r>
-      <w:r>
-        <w:rPr>
-          <w:rFonts w:ascii="Times New Roman" w:eastAsiaTheme="minorHAnsi" w:hAnsi="Times New Roman"/>
-          <w:position w:val="0"/>
-          <w:szCs w:val="24"/>
-        </w:rPr>
-        <w:t>, 20</w:t>
-      </w:r>
-      <w:r>
-        <w:rPr>
-          <w:rFonts w:ascii="Times New Roman" w:eastAsiaTheme="minorHAnsi" w:hAnsi="Times New Roman"/>
-          <w:position w:val="0"/>
-          <w:szCs w:val="24"/>
-        </w:rPr>
-        <w:t>22</w:t>
-      </w:r>
-      <w:r>
-        <w:rPr>
-          <w:rFonts w:ascii="Times New Roman" w:eastAsiaTheme="minorHAnsi" w:hAnsi="Times New Roman"/>
-          <w:position w:val="0"/>
-          <w:szCs w:val="24"/>
-        </w:rPr>
-        <w:tab/>
+          <w:position w:val="0"/>
+          <w:szCs w:val="24"/>
+        </w:rPr>
+        <w:t xml:space="preserve"> DATEX</w:t>
       </w:r>
       <w:r>
         <w:rPr>
@@ -5548,8 +1373,8 @@
 
 <file path=word/footer1.xml><?xml version="1.0" encoding="utf-8"?>
 <w:ftr xmlns:wpc="http://schemas.microsoft.com/office/word/2010/wordprocessingCanvas" xmlns:cx="http://schemas.microsoft.com/office/drawing/2014/chartex" xmlns:cx1="http://schemas.microsoft.com/office/drawing/2015/9/8/chartex" xmlns:cx2="http://schemas.microsoft.com/office/drawing/2015/10/21/chartex" xmlns:cx3="http://schemas.microsoft.com/office/drawing/2016/5/9/chartex" xmlns:cx4="http://schemas.microsoft.com/office/drawing/2016/5/10/chartex" xmlns:cx5="http://schemas.microsoft.com/office/drawing/2016/5/11/chartex" xmlns:cx6="http://schemas.microsoft.com/office/drawing/2016/5/12/chartex" xmlns:cx7="http://schemas.microsoft.com/office/drawing/2016/5/13/chartex" xmlns:cx8="http://schemas.microsoft.com/office/drawing/2016/5/14/chartex" xmlns:mc="http://schemas.openxmlformats.org/markup-compatibility/2006" xmlns:aink="http://schemas.microsoft.com/office/drawing/2016/ink" xmlns:am3d="http://schemas.microsoft.com/office/drawing/2017/model3d" xmlns:o="urn:schemas-microsoft-com:office:office" xmlns:oel="http://schemas.microsoft.com/office/2019/extlst" xmlns:r="http://schemas.openxmlformats.org/officeDocument/2006/relationships" xmlns:m="http://schemas.openxmlformats.org/officeDocument/2006/math" xmlns:v="urn:schemas-microsoft-com:vml" xmlns:wp14="http://schemas.microsoft.com/office/word/2010/wordprocessingDrawing" xmlns:wp="http://schemas.openxmlformats.org/drawingml/2006/wordprocessingDrawing" xmlns:w10="urn:schemas-microsoft-com:office:word" xmlns:w="http://schemas.openxmlformats.org/wordprocessingml/2006/main" xmlns:w14="http://schemas.microsoft.com/office/word/2010/wordml" xmlns:w15="http://schemas.microsoft.com/office/word/2012/wordml" xmlns:w16cex="http://schemas.microsoft.com/office/word/2018/wordml/cex" xmlns:w16cid="http://schemas.microsoft.com/office/word/2016/wordml/cid" xmlns:w16="http://schemas.microsoft.com/office/word/2018/wordml" xmlns:w16sdtdh="http://schemas.microsoft.com/office/word/2020/wordml/sdtdatahash" xmlns:w16se="http://schemas.microsoft.com/office/word/2015/wordml/symex" xmlns:wpg="http://schemas.microsoft.com/office/word/2010/wordprocessingGroup" xmlns:wpi="http://schemas.microsoft.com/office/word/2010/wordprocessingInk" xmlns:wne="http://schemas.microsoft.com/office/word/2006/wordml" xmlns:wps="http://schemas.microsoft.com/office/word/2010/wordprocessingShape" mc:Ignorable="w14 w15 w16se w16cid w16 w16cex w16sdtdh wp14">
-  <w:bookmarkStart w:id="12" w:name="Summary"/>
-  <w:bookmarkEnd w:id="12"/>
+  <w:bookmarkStart w:id="0" w:name="Summary"/>
+  <w:bookmarkEnd w:id="0"/>
   <w:p>
     <w:pPr>
       <w:pStyle w:val="Footer"/>
@@ -10329,6 +6154,19 @@
       <w:color w:val="000000"/>
     </w:rPr>
   </w:style>
+  <w:style w:type="paragraph" w:customStyle="1" w:styleId="AttorneyName">
+    <w:name w:val="Attorney Name"/>
+    <w:basedOn w:val="Normal"/>
+    <w:rsid w:val="00330B25"/>
+    <w:pPr>
+      <w:spacing w:line="227" w:lineRule="exact"/>
+    </w:pPr>
+    <w:rPr>
+      <w:rFonts w:ascii="Times New Roman" w:hAnsi="Times New Roman"/>
+      <w:position w:val="0"/>
+      <w:sz w:val="18"/>
+    </w:rPr>
+  </w:style>
 </w:styles>
 </file>
 

</xml_diff>

<commit_message>
DONE: Fix apostrophe going to end of index Seperated plaintiffs,defendents, propounding party, responding party Try fix icon Fix objection issue with the objections not updating properly, update the request! Did this by changing master.options_frame.objections to master.objections, what it should have been! Fix warning boxes, they don't really need fixing Make the pdfs read info correctly and add to end document Test many files and get details loading AND SAVING well
</commit_message>
<xml_diff>
--- a/assets/Response to FROG2.docx
+++ b/assets/Response to FROG2.docx
@@ -219,7 +219,7 @@
           <w:b/>
           <w:szCs w:val="24"/>
         </w:rPr>
-        <w:t>FOR THE COUNTY OF LOS ANGELES</w:t>
+        <w:t>NAME OF COUNTYX</w:t>
       </w:r>
     </w:p>
     <w:p>
@@ -303,7 +303,7 @@
                 <w:position w:val="0"/>
                 <w:szCs w:val="24"/>
               </w:rPr>
-              <w:t>**</w:t>
+              <w:t>PLAINTIFFX</w:t>
             </w:r>
           </w:p>
           <w:p>
@@ -421,71 +421,7 @@
                 <w:position w:val="0"/>
                 <w:szCs w:val="24"/>
               </w:rPr>
-              <w:t>**</w:t>
-            </w:r>
-            <w:r>
-              <w:rPr>
-                <w:rFonts w:ascii="Times New Roman" w:hAnsi="Times New Roman"/>
-                <w:position w:val="0"/>
-                <w:szCs w:val="24"/>
-              </w:rPr>
-              <w:t xml:space="preserve">; </w:t>
-            </w:r>
-            <w:r>
-              <w:rPr>
-                <w:rFonts w:ascii="Times New Roman" w:hAnsi="Times New Roman"/>
-                <w:position w:val="0"/>
-                <w:szCs w:val="24"/>
-              </w:rPr>
-              <w:t>AND</w:t>
-            </w:r>
-            <w:r>
-              <w:rPr>
-                <w:rFonts w:ascii="Times New Roman" w:hAnsi="Times New Roman"/>
-                <w:position w:val="0"/>
-                <w:szCs w:val="24"/>
-              </w:rPr>
-              <w:t xml:space="preserve"> DOES 1 </w:t>
-            </w:r>
-            <w:r>
-              <w:rPr>
-                <w:rFonts w:ascii="Times New Roman" w:hAnsi="Times New Roman"/>
-                <w:position w:val="0"/>
-                <w:szCs w:val="24"/>
-              </w:rPr>
-              <w:t>-</w:t>
-            </w:r>
-            <w:r>
-              <w:rPr>
-                <w:rFonts w:ascii="Times New Roman" w:hAnsi="Times New Roman"/>
-                <w:position w:val="0"/>
-                <w:szCs w:val="24"/>
-              </w:rPr>
-              <w:t xml:space="preserve"> </w:t>
-            </w:r>
-            <w:r>
-              <w:rPr>
-                <w:rFonts w:ascii="Times New Roman" w:hAnsi="Times New Roman"/>
-                <w:position w:val="0"/>
-                <w:szCs w:val="24"/>
-              </w:rPr>
-              <w:t>1</w:t>
-            </w:r>
-            <w:r>
-              <w:rPr>
-                <w:rFonts w:ascii="Times New Roman" w:hAnsi="Times New Roman"/>
-                <w:position w:val="0"/>
-                <w:szCs w:val="24"/>
-              </w:rPr>
-              <w:t>0</w:t>
-            </w:r>
-            <w:r>
-              <w:rPr>
-                <w:rFonts w:ascii="Times New Roman" w:hAnsi="Times New Roman"/>
-                <w:position w:val="0"/>
-                <w:szCs w:val="24"/>
-              </w:rPr>
-              <w:t>,</w:t>
+              <w:t>DEFENDANTX</w:t>
             </w:r>
           </w:p>
           <w:p>
@@ -568,15 +504,7 @@
                 <w:b/>
                 <w:szCs w:val="24"/>
               </w:rPr>
-              <w:t>2</w:t>
-            </w:r>
-            <w:r>
-              <w:rPr>
-                <w:rFonts w:ascii="Times New Roman" w:hAnsi="Times New Roman"/>
-                <w:b/>
-                <w:szCs w:val="24"/>
-              </w:rPr>
-              <w:t>2STCV06411</w:t>
+              <w:t>CASENUMBERX</w:t>
             </w:r>
           </w:p>
           <w:p>
@@ -630,15 +558,7 @@
                 <w:position w:val="0"/>
                 <w:szCs w:val="24"/>
               </w:rPr>
-              <w:t>FORM</w:t>
-            </w:r>
-            <w:r>
-              <w:rPr>
-                <w:rFonts w:ascii="Times New Roman" w:eastAsiaTheme="minorHAnsi" w:hAnsi="Times New Roman"/>
-                <w:position w:val="0"/>
-                <w:szCs w:val="24"/>
-              </w:rPr>
-              <w:t xml:space="preserve"> INTERROGATORIES</w:t>
+              <w:t>DOCUMENTX</w:t>
             </w:r>
           </w:p>
           <w:p>
@@ -708,17 +628,20 @@
           <w:position w:val="0"/>
           <w:szCs w:val="24"/>
         </w:rPr>
-        <w:t>**</w:t>
-      </w:r>
-      <w:r>
+        <w:t>PROPOUNDINGX</w:t>
+      </w:r>
+    </w:p>
+    <w:p>
+      <w:pPr>
+        <w:spacing w:line="240" w:lineRule="auto"/>
+        <w:ind w:left="2880" w:hanging="2880"/>
         <w:rPr>
           <w:rFonts w:ascii="Times New Roman" w:hAnsi="Times New Roman"/>
           <w:b/>
           <w:position w:val="0"/>
           <w:szCs w:val="24"/>
         </w:rPr>
-        <w:t xml:space="preserve"> </w:t>
-      </w:r>
+      </w:pPr>
     </w:p>
     <w:p>
       <w:pPr>
@@ -726,16 +649,47 @@
         <w:ind w:left="2880" w:hanging="2880"/>
         <w:rPr>
           <w:rFonts w:ascii="Times New Roman" w:hAnsi="Times New Roman"/>
+          <w:position w:val="0"/>
+          <w:szCs w:val="24"/>
+        </w:rPr>
+      </w:pPr>
+      <w:r>
+        <w:rPr>
+          <w:rFonts w:ascii="Times New Roman" w:hAnsi="Times New Roman"/>
           <w:b/>
           <w:position w:val="0"/>
           <w:szCs w:val="24"/>
         </w:rPr>
-      </w:pPr>
+        <w:t>RESPONDING PARTY:</w:t>
+      </w:r>
+      <w:r>
+        <w:rPr>
+          <w:rFonts w:ascii="Times New Roman" w:hAnsi="Times New Roman"/>
+          <w:position w:val="0"/>
+          <w:szCs w:val="24"/>
+        </w:rPr>
+        <w:tab/>
+        <w:t>PLAINTIFF,</w:t>
+      </w:r>
+      <w:r>
+        <w:rPr>
+          <w:rFonts w:ascii="Times New Roman" w:hAnsi="Times New Roman"/>
+          <w:position w:val="0"/>
+          <w:szCs w:val="24"/>
+        </w:rPr>
+        <w:t xml:space="preserve"> </w:t>
+      </w:r>
+      <w:r>
+        <w:rPr>
+          <w:rFonts w:ascii="Times New Roman" w:hAnsi="Times New Roman"/>
+          <w:position w:val="0"/>
+          <w:szCs w:val="24"/>
+        </w:rPr>
+        <w:t>RESPONDINGX</w:t>
+      </w:r>
     </w:p>
     <w:p>
       <w:pPr>
-        <w:spacing w:line="240" w:lineRule="auto"/>
-        <w:ind w:left="2880" w:hanging="2880"/>
         <w:rPr>
           <w:rFonts w:ascii="Times New Roman" w:hAnsi="Times New Roman"/>
           <w:position w:val="0"/>
@@ -749,7 +703,7 @@
           <w:position w:val="0"/>
           <w:szCs w:val="24"/>
         </w:rPr>
-        <w:t>RESPONDING PARTY:</w:t>
+        <w:t>SET NO:</w:t>
       </w:r>
       <w:r>
         <w:rPr>
@@ -758,7 +712,6 @@
           <w:szCs w:val="24"/>
         </w:rPr>
         <w:tab/>
-        <w:t>PLAINTIFF,</w:t>
       </w:r>
       <w:r>
         <w:rPr>
@@ -766,7 +719,7 @@
           <w:position w:val="0"/>
           <w:szCs w:val="24"/>
         </w:rPr>
-        <w:t xml:space="preserve"> </w:t>
+        <w:tab/>
       </w:r>
       <w:r>
         <w:rPr>
@@ -774,11 +727,13 @@
           <w:position w:val="0"/>
           <w:szCs w:val="24"/>
         </w:rPr>
-        <w:t>**</w:t>
+        <w:tab/>
+        <w:t>ONE</w:t>
       </w:r>
     </w:p>
     <w:p>
       <w:pPr>
+        <w:ind w:firstLine="720"/>
         <w:rPr>
           <w:rFonts w:ascii="Times New Roman" w:hAnsi="Times New Roman"/>
           <w:position w:val="0"/>
@@ -788,41 +743,14 @@
       <w:r>
         <w:rPr>
           <w:rFonts w:ascii="Times New Roman" w:hAnsi="Times New Roman"/>
-          <w:b/>
-          <w:position w:val="0"/>
-          <w:szCs w:val="24"/>
-        </w:rPr>
-        <w:t>SET NO:</w:t>
-      </w:r>
-      <w:r>
-        <w:rPr>
-          <w:rFonts w:ascii="Times New Roman" w:hAnsi="Times New Roman"/>
-          <w:position w:val="0"/>
-          <w:szCs w:val="24"/>
-        </w:rPr>
-        <w:tab/>
-      </w:r>
-      <w:r>
-        <w:rPr>
-          <w:rFonts w:ascii="Times New Roman" w:hAnsi="Times New Roman"/>
-          <w:position w:val="0"/>
-          <w:szCs w:val="24"/>
-        </w:rPr>
-        <w:tab/>
-      </w:r>
-      <w:r>
-        <w:rPr>
-          <w:rFonts w:ascii="Times New Roman" w:hAnsi="Times New Roman"/>
-          <w:position w:val="0"/>
-          <w:szCs w:val="24"/>
-        </w:rPr>
-        <w:tab/>
-        <w:t>ONE</w:t>
+          <w:position w:val="0"/>
+          <w:szCs w:val="24"/>
+        </w:rPr>
+        <w:t>TO ALL PARTIES AND THEIR ATTORNEYS OF RECORD:</w:t>
       </w:r>
     </w:p>
     <w:p>
       <w:pPr>
-        <w:ind w:firstLine="720"/>
         <w:rPr>
           <w:rFonts w:ascii="Times New Roman" w:hAnsi="Times New Roman"/>
           <w:position w:val="0"/>
@@ -835,32 +763,23 @@
           <w:position w:val="0"/>
           <w:szCs w:val="24"/>
         </w:rPr>
-        <w:t>TO ALL PARTIES AND THEIR ATTORNEYS OF RECORD:</w:t>
-      </w:r>
-    </w:p>
-    <w:p>
-      <w:pPr>
+        <w:t xml:space="preserve">PLAINTIFF, </w:t>
+      </w:r>
+      <w:r>
         <w:rPr>
           <w:rFonts w:ascii="Times New Roman" w:hAnsi="Times New Roman"/>
           <w:position w:val="0"/>
           <w:szCs w:val="24"/>
         </w:rPr>
-      </w:pPr>
+        <w:t>RESPONDINGX</w:t>
+      </w:r>
       <w:r>
         <w:rPr>
           <w:rFonts w:ascii="Times New Roman" w:hAnsi="Times New Roman"/>
           <w:position w:val="0"/>
           <w:szCs w:val="24"/>
         </w:rPr>
-        <w:t xml:space="preserve">PLAINTIFF, </w:t>
-      </w:r>
-      <w:r>
-        <w:rPr>
-          <w:rFonts w:ascii="Times New Roman" w:hAnsi="Times New Roman"/>
-          <w:position w:val="0"/>
-          <w:szCs w:val="24"/>
-        </w:rPr>
-        <w:t xml:space="preserve">** </w:t>
+        <w:t xml:space="preserve"> </w:t>
       </w:r>
       <w:r>
         <w:rPr>
@@ -952,7 +871,43 @@
           <w:szCs w:val="24"/>
         </w:rPr>
         <w:tab/>
-        <w:t>The following answers are based on the information presently available to Responding Party and no incidental or implied admissions are intended herein. The fact that Responding Party has answered all or part of any interrogatory should not be taken as an admission that Responding Party accepts or admits the existence of any fact set forth or assumed by such interrogatory, or that such answer constitutes admissible evidence. The fact that Responding Party has answered all or part of any interrogatory is not intended to be and shall not be construed to be a waiver by Responding Party of all or any part of any objection which Responding Party has made to any interrogatory.</w:t>
+        <w:t xml:space="preserve">The following answers are based on the information presently available to Responding Party and no incidental or implied admissions are intended herein. The fact that Responding Party has answered </w:t>
+      </w:r>
+      <w:proofErr w:type="gramStart"/>
+      <w:r>
+        <w:rPr>
+          <w:rFonts w:ascii="Times New Roman" w:hAnsi="Times New Roman"/>
+          <w:position w:val="0"/>
+          <w:szCs w:val="24"/>
+        </w:rPr>
+        <w:t>all</w:t>
+      </w:r>
+      <w:proofErr w:type="gramEnd"/>
+      <w:r>
+        <w:rPr>
+          <w:rFonts w:ascii="Times New Roman" w:hAnsi="Times New Roman"/>
+          <w:position w:val="0"/>
+          <w:szCs w:val="24"/>
+        </w:rPr>
+        <w:t xml:space="preserve"> or part of any interrogatory should not be taken as an admission that Responding Party accepts or admits the existence of any fact set forth or assumed by such interrogatory, or that such answer constitutes admissible evidence. The fact that Responding Party has answered </w:t>
+      </w:r>
+      <w:proofErr w:type="gramStart"/>
+      <w:r>
+        <w:rPr>
+          <w:rFonts w:ascii="Times New Roman" w:hAnsi="Times New Roman"/>
+          <w:position w:val="0"/>
+          <w:szCs w:val="24"/>
+        </w:rPr>
+        <w:t>all</w:t>
+      </w:r>
+      <w:proofErr w:type="gramEnd"/>
+      <w:r>
+        <w:rPr>
+          <w:rFonts w:ascii="Times New Roman" w:hAnsi="Times New Roman"/>
+          <w:position w:val="0"/>
+          <w:szCs w:val="24"/>
+        </w:rPr>
+        <w:t xml:space="preserve"> or part of any interrogatory is not intended to be and shall not be construed to be a waiver by Responding Party of all or any part of any objection which Responding Party has made to any interrogatory.</w:t>
       </w:r>
     </w:p>
     <w:p>
@@ -1523,7 +1478,7 @@
         <w:position w:val="0"/>
         <w:szCs w:val="24"/>
       </w:rPr>
-      <w:t xml:space="preserve">PLAINTIFF’S RESPONSES TO DEFENDANT’S </w:t>
+      <w:t xml:space="preserve">PLAINTIFF’S RESPONSES TO </w:t>
     </w:r>
     <w:r>
       <w:rPr>
@@ -1531,23 +1486,7 @@
         <w:position w:val="0"/>
         <w:szCs w:val="24"/>
       </w:rPr>
-      <w:t xml:space="preserve">FORM </w:t>
-    </w:r>
-    <w:r>
-      <w:rPr>
-        <w:rFonts w:ascii="Times New Roman" w:eastAsiaTheme="minorHAnsi" w:hAnsi="Times New Roman"/>
-        <w:position w:val="0"/>
-        <w:szCs w:val="24"/>
-      </w:rPr>
-      <w:t>INTERROGATORIES</w:t>
-    </w:r>
-    <w:r>
-      <w:rPr>
-        <w:rFonts w:ascii="Times New Roman" w:eastAsiaTheme="minorHAnsi" w:hAnsi="Times New Roman"/>
-        <w:position w:val="0"/>
-        <w:szCs w:val="24"/>
-      </w:rPr>
-      <w:t>-SET ONE</w:t>
+      <w:t>DOCUMENTX</w:t>
     </w:r>
   </w:p>
 </w:ftr>

</xml_diff>